<commit_message>
Updated resume, added pxls to projects
</commit_message>
<xml_diff>
--- a/static/chrisPittmanResume.docx
+++ b/static/chrisPittmanResume.docx
@@ -28,91 +28,78 @@
         <w:spacing w:after="0" w:line="259" w:lineRule="auto"/>
         <w:ind w:left="0" w:firstLine="0"/>
         <w:rPr>
-          <w:sz w:val="20"/>
-          <w:szCs w:val="20"/>
-        </w:rPr>
-      </w:pPr>
-      <w:r>
-        <w:rPr>
-          <w:sz w:val="20"/>
-          <w:szCs w:val="20"/>
+          <w:sz w:val="22"/>
+        </w:rPr>
+      </w:pPr>
+      <w:r>
+        <w:rPr>
+          <w:sz w:val="22"/>
         </w:rPr>
         <w:t>(</w:t>
       </w:r>
       <w:r>
         <w:rPr>
-          <w:sz w:val="20"/>
-          <w:szCs w:val="20"/>
+          <w:sz w:val="22"/>
         </w:rPr>
         <w:t>908</w:t>
       </w:r>
       <w:r>
         <w:rPr>
-          <w:sz w:val="20"/>
-          <w:szCs w:val="20"/>
+          <w:sz w:val="22"/>
         </w:rPr>
         <w:t>)</w:t>
       </w:r>
       <w:r>
         <w:rPr>
-          <w:sz w:val="20"/>
-          <w:szCs w:val="20"/>
+          <w:sz w:val="22"/>
         </w:rPr>
         <w:t xml:space="preserve"> 442-9755</w:t>
       </w:r>
       <w:r>
         <w:rPr>
-          <w:sz w:val="20"/>
-          <w:szCs w:val="20"/>
+          <w:sz w:val="22"/>
         </w:rPr>
         <w:t xml:space="preserve">    </w:t>
       </w:r>
       <w:r>
         <w:rPr>
-          <w:sz w:val="20"/>
-          <w:szCs w:val="20"/>
+          <w:sz w:val="22"/>
         </w:rPr>
         <w:t>|</w:t>
       </w:r>
       <w:r>
         <w:rPr>
-          <w:sz w:val="20"/>
-          <w:szCs w:val="20"/>
+          <w:sz w:val="22"/>
         </w:rPr>
         <w:t xml:space="preserve">    </w:t>
       </w:r>
       <w:r>
         <w:rPr>
-          <w:sz w:val="20"/>
-          <w:szCs w:val="20"/>
+          <w:sz w:val="22"/>
         </w:rPr>
         <w:t>ctp8441</w:t>
       </w:r>
       <w:r>
         <w:rPr>
-          <w:sz w:val="20"/>
-          <w:szCs w:val="20"/>
+          <w:sz w:val="22"/>
         </w:rPr>
         <w:t>@rit.edu</w:t>
       </w:r>
       <w:r>
         <w:rPr>
-          <w:sz w:val="20"/>
-          <w:szCs w:val="20"/>
+          <w:sz w:val="22"/>
         </w:rPr>
         <w:t xml:space="preserve">    </w:t>
       </w:r>
       <w:r>
         <w:rPr>
-          <w:sz w:val="20"/>
-          <w:szCs w:val="20"/>
+          <w:sz w:val="22"/>
         </w:rPr>
         <w:t>|</w:t>
       </w:r>
       <w:r>
         <w:rPr>
-          <w:sz w:val="20"/>
-          <w:szCs w:val="20"/>
+          <w:sz w:val="22"/>
         </w:rPr>
         <w:t xml:space="preserve">    </w:t>
       </w:r>
@@ -120,24 +107,21 @@
         <w:r>
           <w:rPr>
             <w:rStyle w:val="Hyperlink"/>
-            <w:sz w:val="20"/>
-            <w:szCs w:val="20"/>
+            <w:sz w:val="22"/>
           </w:rPr>
           <w:t>P</w:t>
         </w:r>
         <w:r>
           <w:rPr>
             <w:rStyle w:val="Hyperlink"/>
-            <w:sz w:val="20"/>
-            <w:szCs w:val="20"/>
+            <w:sz w:val="22"/>
           </w:rPr>
           <w:t>ortfolio</w:t>
         </w:r>
       </w:hyperlink>
       <w:r>
         <w:rPr>
-          <w:sz w:val="20"/>
-          <w:szCs w:val="20"/>
+          <w:sz w:val="22"/>
         </w:rPr>
         <w:t xml:space="preserve">    </w:t>
       </w:r>
@@ -145,16 +129,14 @@
         <w:rPr>
           <w:rStyle w:val="Hyperlink"/>
           <w:color w:val="auto"/>
-          <w:sz w:val="20"/>
-          <w:szCs w:val="20"/>
+          <w:sz w:val="22"/>
           <w:u w:val="none"/>
         </w:rPr>
         <w:t>|</w:t>
       </w:r>
       <w:r>
         <w:rPr>
-          <w:sz w:val="20"/>
-          <w:szCs w:val="20"/>
+          <w:sz w:val="22"/>
         </w:rPr>
         <w:t xml:space="preserve">    </w:t>
       </w:r>
@@ -162,16 +144,14 @@
         <w:r>
           <w:rPr>
             <w:rStyle w:val="Hyperlink"/>
-            <w:sz w:val="20"/>
-            <w:szCs w:val="20"/>
+            <w:sz w:val="22"/>
           </w:rPr>
           <w:t>GitHub</w:t>
         </w:r>
       </w:hyperlink>
       <w:r>
         <w:rPr>
-          <w:sz w:val="20"/>
-          <w:szCs w:val="20"/>
+          <w:sz w:val="22"/>
         </w:rPr>
         <w:t xml:space="preserve">    </w:t>
       </w:r>
@@ -179,16 +159,14 @@
         <w:rPr>
           <w:rStyle w:val="Hyperlink"/>
           <w:color w:val="auto"/>
-          <w:sz w:val="20"/>
-          <w:szCs w:val="20"/>
+          <w:sz w:val="22"/>
           <w:u w:val="none"/>
         </w:rPr>
         <w:t>|</w:t>
       </w:r>
       <w:r>
         <w:rPr>
-          <w:sz w:val="20"/>
-          <w:szCs w:val="20"/>
+          <w:sz w:val="22"/>
         </w:rPr>
         <w:t xml:space="preserve">    </w:t>
       </w:r>
@@ -196,8 +174,7 @@
         <w:r>
           <w:rPr>
             <w:rStyle w:val="Hyperlink"/>
-            <w:sz w:val="20"/>
-            <w:szCs w:val="20"/>
+            <w:sz w:val="22"/>
           </w:rPr>
           <w:t>LinkedIn</w:t>
         </w:r>
@@ -205,56 +182,38 @@
     </w:p>
     <w:p>
       <w:pPr>
-        <w:tabs>
-          <w:tab w:val="center" w:pos="5221"/>
-          <w:tab w:val="center" w:pos="11160"/>
-        </w:tabs>
-        <w:spacing w:after="0" w:line="259" w:lineRule="auto"/>
-        <w:ind w:left="0" w:firstLine="0"/>
-        <w:rPr>
-          <w:szCs w:val="21"/>
-        </w:rPr>
-        <w:sectPr>
-          <w:type w:val="continuous"/>
-          <w:pgSz w:w="12240" w:h="15840"/>
-          <w:pgMar w:top="1440" w:right="773" w:bottom="1440" w:left="720" w:header="720" w:footer="720" w:gutter="0"/>
-          <w:cols w:space="720"/>
-        </w:sectPr>
-      </w:pPr>
-    </w:p>
-    <w:p>
-      <w:pPr>
-        <w:tabs>
-          <w:tab w:val="center" w:pos="5221"/>
-          <w:tab w:val="center" w:pos="11160"/>
-        </w:tabs>
-        <w:spacing w:after="0" w:line="259" w:lineRule="auto"/>
-        <w:ind w:left="0" w:firstLine="0"/>
-        <w:rPr>
-          <w:szCs w:val="21"/>
-        </w:rPr>
-      </w:pPr>
-    </w:p>
-    <w:p>
-      <w:pPr>
         <w:pStyle w:val="Heading1"/>
         <w:ind w:left="0" w:firstLine="0"/>
         <w:rPr>
           <w:b w:val="0"/>
           <w:bCs/>
           <w:color w:val="0070C0"/>
-          <w:sz w:val="24"/>
-          <w:szCs w:val="24"/>
+          <w:sz w:val="28"/>
+          <w:szCs w:val="28"/>
           <w:u w:val="none"/>
         </w:rPr>
       </w:pPr>
-      <w:r>
+    </w:p>
+    <w:p>
+      <w:pPr>
+        <w:pStyle w:val="Heading1"/>
+        <w:ind w:left="0" w:firstLine="0"/>
         <w:rPr>
           <w:b w:val="0"/>
           <w:bCs/>
           <w:color w:val="0070C0"/>
-          <w:sz w:val="24"/>
-          <w:szCs w:val="24"/>
+          <w:sz w:val="28"/>
+          <w:szCs w:val="28"/>
+          <w:u w:val="none"/>
+        </w:rPr>
+      </w:pPr>
+      <w:r>
+        <w:rPr>
+          <w:b w:val="0"/>
+          <w:bCs/>
+          <w:color w:val="0070C0"/>
+          <w:sz w:val="28"/>
+          <w:szCs w:val="28"/>
           <w:u w:val="none"/>
         </w:rPr>
         <w:t>Skills</w:t>
@@ -265,62 +224,62 @@
         <w:spacing w:after="5"/>
         <w:ind w:left="-5"/>
         <w:rPr>
-          <w:szCs w:val="21"/>
+          <w:sz w:val="22"/>
         </w:rPr>
       </w:pPr>
       <w:r>
         <w:rPr>
           <w:b/>
-          <w:szCs w:val="21"/>
+          <w:sz w:val="22"/>
         </w:rPr>
         <w:t>Language</w:t>
       </w:r>
       <w:r>
         <w:rPr>
           <w:b/>
-          <w:szCs w:val="21"/>
+          <w:sz w:val="22"/>
         </w:rPr>
         <w:t>s</w:t>
       </w:r>
       <w:r>
         <w:rPr>
-          <w:szCs w:val="21"/>
+          <w:sz w:val="22"/>
         </w:rPr>
         <w:t xml:space="preserve">: HTML5, CSS, </w:t>
       </w:r>
       <w:r>
         <w:rPr>
-          <w:szCs w:val="21"/>
+          <w:sz w:val="22"/>
         </w:rPr>
         <w:t xml:space="preserve">JavaScript, TypeScript, </w:t>
       </w:r>
       <w:r>
         <w:rPr>
-          <w:szCs w:val="21"/>
+          <w:sz w:val="22"/>
         </w:rPr>
         <w:t>Java</w:t>
       </w:r>
       <w:r>
         <w:rPr>
-          <w:szCs w:val="21"/>
+          <w:sz w:val="22"/>
         </w:rPr>
         <w:t>,</w:t>
       </w:r>
       <w:r>
         <w:rPr>
-          <w:szCs w:val="21"/>
+          <w:sz w:val="22"/>
         </w:rPr>
         <w:t xml:space="preserve"> </w:t>
       </w:r>
       <w:r>
         <w:rPr>
-          <w:szCs w:val="21"/>
+          <w:sz w:val="22"/>
         </w:rPr>
         <w:t xml:space="preserve">Python, </w:t>
       </w:r>
       <w:r>
         <w:rPr>
-          <w:szCs w:val="21"/>
+          <w:sz w:val="22"/>
         </w:rPr>
         <w:t xml:space="preserve">SQL </w:t>
       </w:r>
@@ -330,19 +289,19 @@
         <w:spacing w:after="5"/>
         <w:ind w:left="-5"/>
         <w:rPr>
-          <w:szCs w:val="21"/>
+          <w:sz w:val="22"/>
         </w:rPr>
       </w:pPr>
       <w:r>
         <w:rPr>
           <w:b/>
-          <w:szCs w:val="21"/>
+          <w:sz w:val="22"/>
         </w:rPr>
         <w:t>Web Technologies</w:t>
       </w:r>
       <w:r>
         <w:rPr>
-          <w:szCs w:val="21"/>
+          <w:sz w:val="22"/>
         </w:rPr>
         <w:t>: React, NextJS, Svelte, SvelteKit, TailwindCSS, Firebase, NodeJS</w:t>
       </w:r>
@@ -352,56 +311,44 @@
         <w:spacing w:after="5"/>
         <w:ind w:left="-5" w:right="395"/>
         <w:rPr>
-          <w:szCs w:val="21"/>
+          <w:sz w:val="22"/>
         </w:rPr>
       </w:pPr>
       <w:r>
         <w:rPr>
           <w:b/>
-          <w:szCs w:val="21"/>
+          <w:sz w:val="22"/>
         </w:rPr>
         <w:t xml:space="preserve">Development </w:t>
       </w:r>
       <w:r>
         <w:rPr>
           <w:b/>
-          <w:szCs w:val="21"/>
+          <w:sz w:val="22"/>
         </w:rPr>
         <w:t>Software</w:t>
       </w:r>
       <w:r>
         <w:rPr>
-          <w:szCs w:val="21"/>
+          <w:sz w:val="22"/>
         </w:rPr>
         <w:t>:</w:t>
       </w:r>
       <w:r>
         <w:rPr>
-          <w:szCs w:val="21"/>
-        </w:rPr>
-        <w:t xml:space="preserve"> VS</w:t>
-      </w:r>
-      <w:r>
-        <w:rPr>
-          <w:szCs w:val="21"/>
-        </w:rPr>
-        <w:t xml:space="preserve"> Code, IntelliJ IDEA, Android Studio</w:t>
-      </w:r>
-      <w:r>
-        <w:rPr>
-          <w:szCs w:val="21"/>
-        </w:rPr>
-        <w:t xml:space="preserve">, </w:t>
-      </w:r>
-      <w:r>
-        <w:rPr>
-          <w:szCs w:val="21"/>
+          <w:sz w:val="22"/>
+        </w:rPr>
+        <w:t xml:space="preserve"> VS Code, IntelliJ IDEA, Android Studio, </w:t>
+      </w:r>
+      <w:r>
+        <w:rPr>
+          <w:sz w:val="22"/>
         </w:rPr>
         <w:t>MySQL</w:t>
       </w:r>
       <w:r>
         <w:rPr>
-          <w:szCs w:val="21"/>
+          <w:sz w:val="22"/>
         </w:rPr>
         <w:t xml:space="preserve"> Workbench</w:t>
       </w:r>
@@ -411,57 +358,39 @@
         <w:spacing w:after="5"/>
         <w:ind w:left="-5" w:right="395"/>
         <w:rPr>
-          <w:szCs w:val="21"/>
+          <w:sz w:val="22"/>
         </w:rPr>
       </w:pPr>
       <w:r>
         <w:rPr>
           <w:b/>
-          <w:szCs w:val="21"/>
+          <w:sz w:val="22"/>
         </w:rPr>
         <w:t>Design Tools</w:t>
       </w:r>
       <w:r>
         <w:rPr>
-          <w:szCs w:val="21"/>
+          <w:sz w:val="22"/>
         </w:rPr>
         <w:t>:</w:t>
       </w:r>
       <w:r>
         <w:rPr>
-          <w:szCs w:val="21"/>
+          <w:sz w:val="22"/>
         </w:rPr>
         <w:t xml:space="preserve"> </w:t>
       </w:r>
       <w:r>
         <w:rPr>
-          <w:szCs w:val="21"/>
+          <w:sz w:val="22"/>
         </w:rPr>
         <w:t>Figma</w:t>
       </w:r>
       <w:r>
         <w:rPr>
-          <w:szCs w:val="21"/>
-        </w:rPr>
-        <w:t xml:space="preserve">, </w:t>
-      </w:r>
-      <w:r>
-        <w:rPr>
-          <w:szCs w:val="21"/>
-        </w:rPr>
-        <w:t>Adobe Photoshop</w:t>
-      </w:r>
-      <w:r>
-        <w:rPr>
-          <w:szCs w:val="21"/>
-        </w:rPr>
-        <w:t xml:space="preserve"> &amp; </w:t>
-      </w:r>
-      <w:r>
-        <w:rPr>
-          <w:szCs w:val="21"/>
-        </w:rPr>
-        <w:t>Illustrator, Inkscape</w:t>
+          <w:sz w:val="22"/>
+        </w:rPr>
+        <w:t>, Adobe Photoshop &amp; Illustrator, Inkscape</w:t>
       </w:r>
     </w:p>
     <w:p>
@@ -469,7 +398,7 @@
         <w:spacing w:after="55" w:line="259" w:lineRule="auto"/>
         <w:ind w:left="0" w:firstLine="0"/>
         <w:rPr>
-          <w:szCs w:val="21"/>
+          <w:sz w:val="22"/>
         </w:rPr>
       </w:pPr>
     </w:p>
@@ -481,8 +410,8 @@
           <w:b w:val="0"/>
           <w:bCs/>
           <w:color w:val="0070C0"/>
-          <w:sz w:val="24"/>
-          <w:szCs w:val="24"/>
+          <w:sz w:val="28"/>
+          <w:szCs w:val="28"/>
           <w:u w:val="none"/>
         </w:rPr>
       </w:pPr>
@@ -491,8 +420,8 @@
           <w:b w:val="0"/>
           <w:bCs/>
           <w:color w:val="0070C0"/>
-          <w:sz w:val="24"/>
-          <w:szCs w:val="24"/>
+          <w:sz w:val="28"/>
+          <w:szCs w:val="28"/>
           <w:u w:val="none"/>
         </w:rPr>
         <w:t>Education</w:t>
@@ -509,53 +438,53 @@
         <w:spacing w:after="0" w:line="259" w:lineRule="auto"/>
         <w:ind w:left="-15" w:firstLine="0"/>
         <w:rPr>
-          <w:szCs w:val="21"/>
+          <w:sz w:val="22"/>
         </w:rPr>
       </w:pPr>
       <w:r>
         <w:rPr>
           <w:b/>
-          <w:szCs w:val="21"/>
+          <w:sz w:val="22"/>
         </w:rPr>
         <w:t>Rochester Institute of Technology</w:t>
       </w:r>
       <w:r>
         <w:rPr>
           <w:b/>
-          <w:szCs w:val="21"/>
+          <w:sz w:val="22"/>
         </w:rPr>
         <w:t xml:space="preserve">, </w:t>
       </w:r>
       <w:r>
         <w:rPr>
-          <w:szCs w:val="21"/>
+          <w:sz w:val="22"/>
         </w:rPr>
         <w:t xml:space="preserve">Rochester, NY        </w:t>
       </w:r>
       <w:r>
         <w:rPr>
-          <w:szCs w:val="21"/>
+          <w:sz w:val="22"/>
         </w:rPr>
         <w:tab/>
         <w:t xml:space="preserve"> </w:t>
       </w:r>
       <w:r>
         <w:rPr>
-          <w:szCs w:val="21"/>
+          <w:sz w:val="22"/>
         </w:rPr>
         <w:tab/>
         <w:t xml:space="preserve"> </w:t>
       </w:r>
       <w:r>
         <w:rPr>
-          <w:szCs w:val="21"/>
+          <w:sz w:val="22"/>
         </w:rPr>
         <w:tab/>
         <w:t xml:space="preserve"> </w:t>
       </w:r>
       <w:r>
         <w:rPr>
-          <w:szCs w:val="21"/>
+          <w:sz w:val="22"/>
         </w:rPr>
         <w:tab/>
         <w:t xml:space="preserve">Expected May 2024 </w:t>
@@ -568,96 +497,68 @@
           <w:tab w:val="center" w:pos="8312"/>
         </w:tabs>
         <w:ind w:left="-15" w:firstLine="0"/>
-        <w:rPr>
-          <w:sz w:val="21"/>
-          <w:szCs w:val="21"/>
-        </w:rPr>
-      </w:pPr>
-      <w:r>
-        <w:rPr>
-          <w:sz w:val="21"/>
-          <w:szCs w:val="21"/>
-        </w:rPr>
-        <w:t xml:space="preserve">Bachelor of Science, </w:t>
-      </w:r>
-      <w:proofErr w:type="gramStart"/>
-      <w:r>
-        <w:rPr>
-          <w:sz w:val="21"/>
-          <w:szCs w:val="21"/>
-        </w:rPr>
-        <w:t>Web</w:t>
-      </w:r>
-      <w:proofErr w:type="gramEnd"/>
-      <w:r>
-        <w:rPr>
-          <w:sz w:val="21"/>
-          <w:szCs w:val="21"/>
-        </w:rPr>
-        <w:t xml:space="preserve"> and Mobile Computing                                                                  </w:t>
-      </w:r>
-      <w:r>
-        <w:rPr>
-          <w:sz w:val="21"/>
-          <w:szCs w:val="21"/>
-        </w:rPr>
+      </w:pPr>
+      <w:r>
+        <w:t xml:space="preserve">Bachelor of Science, Web and Mobile Computing                                                                  </w:t>
+      </w:r>
+      <w:r>
         <w:tab/>
       </w:r>
       <w:r>
         <w:rPr>
           <w:b/>
           <w:i w:val="0"/>
-          <w:sz w:val="21"/>
-          <w:szCs w:val="21"/>
         </w:rPr>
         <w:t>GPA: 4.0</w:t>
       </w:r>
       <w:r>
-        <w:rPr>
-          <w:sz w:val="21"/>
-          <w:szCs w:val="21"/>
-        </w:rPr>
         <w:t xml:space="preserve"> </w:t>
       </w:r>
     </w:p>
     <w:p>
       <w:pPr>
         <w:ind w:left="345" w:hanging="360"/>
+        <w:rPr>
+          <w:sz w:val="22"/>
+        </w:rPr>
       </w:pPr>
       <w:r>
         <w:rPr>
           <w:rFonts w:ascii="Segoe UI Symbol" w:eastAsia="Segoe UI Symbol" w:hAnsi="Segoe UI Symbol" w:cs="Segoe UI Symbol"/>
-          <w:szCs w:val="21"/>
+          <w:sz w:val="22"/>
         </w:rPr>
         <w:t>•</w:t>
       </w:r>
       <w:r>
         <w:rPr>
           <w:rFonts w:ascii="Arial" w:eastAsia="Arial" w:hAnsi="Arial" w:cs="Arial"/>
-          <w:szCs w:val="21"/>
+          <w:sz w:val="22"/>
         </w:rPr>
         <w:t xml:space="preserve"> </w:t>
       </w:r>
       <w:r>
         <w:rPr>
           <w:rFonts w:ascii="Arial" w:eastAsia="Arial" w:hAnsi="Arial" w:cs="Arial"/>
-          <w:szCs w:val="21"/>
+          <w:sz w:val="22"/>
         </w:rPr>
         <w:tab/>
       </w:r>
       <w:r>
         <w:rPr>
-          <w:szCs w:val="21"/>
+          <w:sz w:val="22"/>
         </w:rPr>
         <w:t>Related Courses: Web and Mobile I &amp; II, Database and Data Modeling</w:t>
       </w:r>
       <w:r>
         <w:rPr>
-          <w:szCs w:val="21"/>
+          <w:sz w:val="22"/>
         </w:rPr>
         <w:t xml:space="preserve">, </w:t>
       </w:r>
       <w:r>
+        <w:rPr>
+          <w:sz w:val="22"/>
+        </w:rPr>
         <w:t>Data Structures and Algorithms</w:t>
       </w:r>
     </w:p>
@@ -666,12 +567,12 @@
         <w:spacing w:after="55" w:line="259" w:lineRule="auto"/>
         <w:ind w:left="0" w:firstLine="0"/>
         <w:rPr>
-          <w:szCs w:val="21"/>
-        </w:rPr>
-      </w:pPr>
-      <w:r>
-        <w:rPr>
-          <w:szCs w:val="21"/>
+          <w:sz w:val="22"/>
+        </w:rPr>
+      </w:pPr>
+      <w:r>
+        <w:rPr>
+          <w:sz w:val="22"/>
         </w:rPr>
         <w:t xml:space="preserve"> </w:t>
       </w:r>
@@ -686,24 +587,18 @@
         <w:rPr>
           <w:b w:val="0"/>
           <w:bCs/>
-          <w:sz w:val="24"/>
-          <w:szCs w:val="24"/>
+          <w:sz w:val="28"/>
+          <w:szCs w:val="28"/>
           <w:u w:val="none"/>
         </w:rPr>
-        <w:sectPr>
-          <w:type w:val="continuous"/>
-          <w:pgSz w:w="12240" w:h="15840"/>
-          <w:pgMar w:top="1440" w:right="773" w:bottom="1440" w:left="720" w:header="720" w:footer="720" w:gutter="0"/>
-          <w:cols w:sep="1" w:space="720"/>
-        </w:sectPr>
       </w:pPr>
       <w:r>
         <w:rPr>
           <w:b w:val="0"/>
           <w:bCs/>
           <w:color w:val="0070C0"/>
-          <w:sz w:val="24"/>
-          <w:szCs w:val="24"/>
+          <w:sz w:val="28"/>
+          <w:szCs w:val="28"/>
           <w:u w:val="none"/>
         </w:rPr>
         <w:t>Projects</w:t>
@@ -712,8 +607,8 @@
         <w:rPr>
           <w:b w:val="0"/>
           <w:bCs/>
-          <w:sz w:val="24"/>
-          <w:szCs w:val="24"/>
+          <w:sz w:val="28"/>
+          <w:szCs w:val="28"/>
           <w:u w:val="none"/>
         </w:rPr>
         <w:t xml:space="preserve">                                                                      </w:t>
@@ -721,38 +616,45 @@
     </w:p>
     <w:p>
       <w:pPr>
+        <w:pStyle w:val="Heading1"/>
+        <w:tabs>
+          <w:tab w:val="center" w:pos="1440"/>
+        </w:tabs>
         <w:ind w:left="0" w:firstLine="0"/>
         <w:rPr>
           <w:i/>
           <w:iCs/>
-          <w:szCs w:val="21"/>
-        </w:rPr>
-      </w:pPr>
-      <w:r>
-        <w:rPr>
-          <w:b/>
-          <w:bCs/>
-          <w:szCs w:val="21"/>
+          <w:u w:val="none"/>
+        </w:rPr>
+      </w:pPr>
+      <w:r>
+        <w:rPr>
+          <w:bCs/>
+          <w:u w:val="none"/>
         </w:rPr>
         <w:t>RankEm</w:t>
       </w:r>
       <w:r>
         <w:rPr>
-          <w:szCs w:val="21"/>
+          <w:u w:val="none"/>
         </w:rPr>
         <w:t xml:space="preserve">, </w:t>
       </w:r>
       <w:r>
         <w:rPr>
+          <w:b w:val="0"/>
+          <w:bCs/>
           <w:i/>
           <w:iCs/>
-          <w:szCs w:val="21"/>
+          <w:u w:val="none"/>
         </w:rPr>
         <w:t>Personal Project</w:t>
       </w:r>
       <w:r>
         <w:rPr>
-          <w:szCs w:val="21"/>
+          <w:b w:val="0"/>
+          <w:bCs/>
+          <w:u w:val="none"/>
         </w:rPr>
         <w:t xml:space="preserve"> (</w:t>
       </w:r>
@@ -760,84 +662,113 @@
         <w:r>
           <w:rPr>
             <w:rStyle w:val="Hyperlink"/>
-            <w:szCs w:val="21"/>
+            <w:b w:val="0"/>
+            <w:bCs/>
           </w:rPr>
-          <w:t>Link</w:t>
+          <w:t>Lin</w:t>
+        </w:r>
+        <w:r>
+          <w:rPr>
+            <w:rStyle w:val="Hyperlink"/>
+            <w:b w:val="0"/>
+            <w:bCs/>
+          </w:rPr>
+          <w:t>k</w:t>
         </w:r>
       </w:hyperlink>
       <w:r>
         <w:rPr>
-          <w:szCs w:val="21"/>
+          <w:b w:val="0"/>
+          <w:bCs/>
+          <w:u w:val="none"/>
         </w:rPr>
         <w:t>)</w:t>
       </w:r>
       <w:r>
         <w:rPr>
+          <w:b w:val="0"/>
+          <w:bCs/>
           <w:i/>
           <w:iCs/>
-          <w:szCs w:val="21"/>
+          <w:u w:val="none"/>
         </w:rPr>
         <w:tab/>
       </w:r>
       <w:r>
         <w:rPr>
+          <w:b w:val="0"/>
+          <w:bCs/>
           <w:i/>
           <w:iCs/>
-          <w:szCs w:val="21"/>
+          <w:u w:val="none"/>
         </w:rPr>
         <w:tab/>
       </w:r>
       <w:r>
         <w:rPr>
+          <w:b w:val="0"/>
+          <w:bCs/>
           <w:i/>
           <w:iCs/>
-          <w:szCs w:val="21"/>
+          <w:u w:val="none"/>
         </w:rPr>
         <w:tab/>
       </w:r>
       <w:r>
         <w:rPr>
+          <w:b w:val="0"/>
+          <w:bCs/>
           <w:i/>
           <w:iCs/>
-          <w:szCs w:val="21"/>
+          <w:u w:val="none"/>
         </w:rPr>
         <w:tab/>
       </w:r>
       <w:r>
         <w:rPr>
+          <w:b w:val="0"/>
+          <w:bCs/>
           <w:i/>
           <w:iCs/>
-          <w:szCs w:val="21"/>
+          <w:u w:val="none"/>
         </w:rPr>
         <w:tab/>
       </w:r>
       <w:r>
         <w:rPr>
+          <w:b w:val="0"/>
+          <w:bCs/>
           <w:i/>
           <w:iCs/>
-          <w:szCs w:val="21"/>
+          <w:u w:val="none"/>
         </w:rPr>
         <w:tab/>
       </w:r>
       <w:r>
         <w:rPr>
+          <w:b w:val="0"/>
+          <w:bCs/>
           <w:i/>
           <w:iCs/>
-          <w:szCs w:val="21"/>
+          <w:u w:val="none"/>
         </w:rPr>
         <w:tab/>
       </w:r>
       <w:r>
         <w:rPr>
+          <w:b w:val="0"/>
+          <w:bCs/>
           <w:i/>
           <w:iCs/>
-          <w:szCs w:val="21"/>
+          <w:u w:val="none"/>
         </w:rPr>
         <w:tab/>
       </w:r>
       <w:r>
         <w:rPr>
-          <w:szCs w:val="21"/>
+          <w:b w:val="0"/>
+          <w:bCs/>
+          <w:u w:val="none"/>
         </w:rPr>
         <w:t>December 2021-Present</w:t>
       </w:r>
@@ -850,24 +781,24 @@
           <w:numId w:val="5"/>
         </w:numPr>
         <w:rPr>
-          <w:szCs w:val="21"/>
-        </w:rPr>
-      </w:pPr>
-      <w:r>
-        <w:rPr>
-          <w:szCs w:val="21"/>
+          <w:sz w:val="22"/>
+        </w:rPr>
+      </w:pPr>
+      <w:r>
+        <w:rPr>
+          <w:sz w:val="22"/>
         </w:rPr>
         <w:t>Develop</w:t>
       </w:r>
       <w:r>
         <w:rPr>
-          <w:szCs w:val="21"/>
+          <w:sz w:val="22"/>
         </w:rPr>
         <w:t>ed</w:t>
       </w:r>
       <w:r>
         <w:rPr>
-          <w:szCs w:val="21"/>
+          <w:sz w:val="22"/>
         </w:rPr>
         <w:t xml:space="preserve"> a platform for ranking a collection of choices using SvelteKit and Firebase</w:t>
       </w:r>
@@ -880,36 +811,36 @@
           <w:numId w:val="5"/>
         </w:numPr>
         <w:rPr>
-          <w:szCs w:val="21"/>
-        </w:rPr>
-      </w:pPr>
-      <w:r>
-        <w:rPr>
-          <w:szCs w:val="21"/>
+          <w:sz w:val="22"/>
+        </w:rPr>
+      </w:pPr>
+      <w:r>
+        <w:rPr>
+          <w:sz w:val="22"/>
         </w:rPr>
         <w:t xml:space="preserve">Implemented Google </w:t>
       </w:r>
       <w:r>
         <w:rPr>
-          <w:szCs w:val="21"/>
+          <w:sz w:val="22"/>
         </w:rPr>
         <w:t>O</w:t>
       </w:r>
       <w:r>
         <w:rPr>
-          <w:szCs w:val="21"/>
+          <w:sz w:val="22"/>
         </w:rPr>
         <w:t xml:space="preserve">Auth to store user specific data and limit </w:t>
       </w:r>
       <w:r>
         <w:rPr>
-          <w:szCs w:val="21"/>
+          <w:sz w:val="22"/>
         </w:rPr>
         <w:t>multiple votes on rankings</w:t>
       </w:r>
       <w:r>
         <w:rPr>
-          <w:szCs w:val="21"/>
+          <w:sz w:val="22"/>
         </w:rPr>
         <w:t xml:space="preserve"> </w:t>
       </w:r>
@@ -928,7 +859,7 @@
         <w:ind w:left="-15" w:firstLine="0"/>
         <w:rPr>
           <w:b/>
-          <w:szCs w:val="21"/>
+          <w:sz w:val="22"/>
         </w:rPr>
       </w:pPr>
     </w:p>
@@ -938,20 +869,20 @@
         <w:rPr>
           <w:i/>
           <w:iCs/>
-          <w:szCs w:val="21"/>
+          <w:sz w:val="22"/>
         </w:rPr>
       </w:pPr>
       <w:r>
         <w:rPr>
           <w:b/>
           <w:bCs/>
-          <w:szCs w:val="21"/>
-        </w:rPr>
-        <w:t>CS:GO Stat Tracker</w:t>
-      </w:r>
-      <w:r>
-        <w:rPr>
-          <w:szCs w:val="21"/>
+          <w:sz w:val="22"/>
+        </w:rPr>
+        <w:t>pxls</w:t>
+      </w:r>
+      <w:r>
+        <w:rPr>
+          <w:sz w:val="22"/>
         </w:rPr>
         <w:t xml:space="preserve">, </w:t>
       </w:r>
@@ -959,29 +890,58 @@
         <w:rPr>
           <w:i/>
           <w:iCs/>
-          <w:szCs w:val="21"/>
-        </w:rPr>
-        <w:t>Personal Projec</w:t>
+          <w:sz w:val="22"/>
+        </w:rPr>
+        <w:t xml:space="preserve">Personal Project </w:t>
+      </w:r>
+      <w:r>
+        <w:rPr>
+          <w:sz w:val="22"/>
+        </w:rPr>
+        <w:t>(</w:t>
+      </w:r>
+      <w:hyperlink r:id="rId11" w:history="1">
+        <w:r>
+          <w:rPr>
+            <w:rStyle w:val="Hyperlink"/>
+            <w:sz w:val="22"/>
+          </w:rPr>
+          <w:t>L</w:t>
+        </w:r>
+        <w:r>
+          <w:rPr>
+            <w:rStyle w:val="Hyperlink"/>
+            <w:sz w:val="22"/>
+          </w:rPr>
+          <w:t>i</w:t>
+        </w:r>
+        <w:r>
+          <w:rPr>
+            <w:rStyle w:val="Hyperlink"/>
+            <w:sz w:val="22"/>
+          </w:rPr>
+          <w:t>nk</w:t>
+        </w:r>
+      </w:hyperlink>
+      <w:r>
+        <w:rPr>
+          <w:sz w:val="22"/>
+        </w:rPr>
+        <w:t>)</w:t>
       </w:r>
       <w:r>
         <w:rPr>
           <w:i/>
           <w:iCs/>
-          <w:szCs w:val="21"/>
-        </w:rPr>
-        <w:t xml:space="preserve">t </w:t>
-      </w:r>
-      <w:r>
-        <w:rPr>
-          <w:szCs w:val="21"/>
-        </w:rPr>
-        <w:t>(Link)</w:t>
+          <w:sz w:val="22"/>
+        </w:rPr>
+        <w:tab/>
       </w:r>
       <w:r>
         <w:rPr>
           <w:i/>
           <w:iCs/>
-          <w:szCs w:val="21"/>
+          <w:sz w:val="22"/>
         </w:rPr>
         <w:tab/>
       </w:r>
@@ -989,7 +949,7 @@
         <w:rPr>
           <w:i/>
           <w:iCs/>
-          <w:szCs w:val="21"/>
+          <w:sz w:val="22"/>
         </w:rPr>
         <w:tab/>
       </w:r>
@@ -997,7 +957,7 @@
         <w:rPr>
           <w:i/>
           <w:iCs/>
-          <w:szCs w:val="21"/>
+          <w:sz w:val="22"/>
         </w:rPr>
         <w:tab/>
       </w:r>
@@ -1005,7 +965,7 @@
         <w:rPr>
           <w:i/>
           <w:iCs/>
-          <w:szCs w:val="21"/>
+          <w:sz w:val="22"/>
         </w:rPr>
         <w:tab/>
       </w:r>
@@ -1013,7 +973,7 @@
         <w:rPr>
           <w:i/>
           <w:iCs/>
-          <w:szCs w:val="21"/>
+          <w:sz w:val="22"/>
         </w:rPr>
         <w:tab/>
       </w:r>
@@ -1021,33 +981,47 @@
         <w:rPr>
           <w:i/>
           <w:iCs/>
-          <w:szCs w:val="21"/>
+          <w:sz w:val="22"/>
         </w:rPr>
         <w:tab/>
       </w:r>
       <w:r>
         <w:rPr>
-          <w:szCs w:val="21"/>
-        </w:rPr>
-        <w:t xml:space="preserve">February </w:t>
-      </w:r>
-      <w:r>
-        <w:rPr>
-          <w:szCs w:val="21"/>
-        </w:rPr>
-        <w:t>202</w:t>
-      </w:r>
-      <w:r>
-        <w:rPr>
-          <w:szCs w:val="21"/>
-        </w:rPr>
-        <w:t>2</w:t>
-      </w:r>
-      <w:r>
-        <w:rPr>
-          <w:szCs w:val="21"/>
-        </w:rPr>
-        <w:t>-Present</w:t>
+          <w:i/>
+          <w:iCs/>
+          <w:sz w:val="22"/>
+        </w:rPr>
+        <w:tab/>
+      </w:r>
+      <w:r>
+        <w:rPr>
+          <w:sz w:val="22"/>
+        </w:rPr>
+        <w:t>Sep</w:t>
+      </w:r>
+      <w:r>
+        <w:rPr>
+          <w:sz w:val="22"/>
+        </w:rPr>
+        <w:t xml:space="preserve"> 202</w:t>
+      </w:r>
+      <w:r>
+        <w:rPr>
+          <w:sz w:val="22"/>
+        </w:rPr>
+        <w:t>1</w:t>
+      </w:r>
+      <w:r>
+        <w:rPr>
+          <w:sz w:val="22"/>
+        </w:rPr>
+        <w:t>-</w:t>
+      </w:r>
+      <w:r>
+        <w:rPr>
+          <w:sz w:val="22"/>
+        </w:rPr>
+        <w:t>December 2022</w:t>
       </w:r>
     </w:p>
     <w:p>
@@ -1058,22 +1032,26 @@
           <w:numId w:val="5"/>
         </w:numPr>
         <w:rPr>
-          <w:szCs w:val="21"/>
-        </w:rPr>
-      </w:pPr>
-      <w:r>
-        <w:rPr>
-          <w:szCs w:val="21"/>
-        </w:rPr>
-        <w:t xml:space="preserve">Built a site to track my friends’ stats for the popular video game </w:t>
-      </w:r>
-      <w:r>
-        <w:rPr>
-          <w:i/>
-          <w:iCs/>
-          <w:szCs w:val="21"/>
-        </w:rPr>
-        <w:t>Counter Strike: Global Offensive</w:t>
+          <w:sz w:val="22"/>
+        </w:rPr>
+      </w:pPr>
+      <w:r>
+        <w:rPr>
+          <w:sz w:val="22"/>
+        </w:rPr>
+        <w:t xml:space="preserve">Created a tool to </w:t>
+      </w:r>
+      <w:r>
+        <w:rPr>
+          <w:sz w:val="22"/>
+        </w:rPr>
+        <w:t>acquire</w:t>
+      </w:r>
+      <w:r>
+        <w:rPr>
+          <w:sz w:val="22"/>
+        </w:rPr>
+        <w:t xml:space="preserve"> the color palette of pixel art (imported by file or image URL)</w:t>
       </w:r>
     </w:p>
     <w:p>
@@ -1084,177 +1062,14 @@
           <w:numId w:val="5"/>
         </w:numPr>
         <w:rPr>
-          <w:szCs w:val="21"/>
-        </w:rPr>
-      </w:pPr>
-      <w:r>
-        <w:rPr>
-          <w:szCs w:val="21"/>
-        </w:rPr>
-        <w:t>Used web scraping of a match data website to aggregate game data for in-depth analysis on each player</w:t>
-      </w:r>
-    </w:p>
-    <w:p>
-      <w:pPr>
-        <w:ind w:left="0" w:firstLine="0"/>
-        <w:rPr>
-          <w:i/>
-          <w:iCs/>
-          <w:szCs w:val="21"/>
-        </w:rPr>
-      </w:pPr>
-      <w:r>
-        <w:rPr>
-          <w:i/>
-          <w:iCs/>
-          <w:szCs w:val="21"/>
-        </w:rPr>
-        <w:tab/>
-      </w:r>
-    </w:p>
-    <w:p>
-      <w:pPr>
-        <w:ind w:left="0" w:firstLine="0"/>
-        <w:rPr>
-          <w:b/>
-          <w:bCs/>
-          <w:i/>
-          <w:iCs/>
-          <w:szCs w:val="21"/>
-        </w:rPr>
-      </w:pPr>
-      <w:r>
-        <w:rPr>
-          <w:b/>
-          <w:bCs/>
-          <w:szCs w:val="21"/>
-        </w:rPr>
-        <w:t>Friend’s Portfolio Page</w:t>
-      </w:r>
-      <w:r>
-        <w:rPr>
-          <w:szCs w:val="21"/>
-        </w:rPr>
-        <w:t xml:space="preserve">, </w:t>
-      </w:r>
-      <w:r>
-        <w:rPr>
-          <w:i/>
-          <w:iCs/>
-          <w:szCs w:val="21"/>
-        </w:rPr>
-        <w:t xml:space="preserve">Personal Project </w:t>
-      </w:r>
-      <w:r>
-        <w:rPr>
-          <w:szCs w:val="21"/>
-        </w:rPr>
-        <w:t>(</w:t>
-      </w:r>
-      <w:hyperlink r:id="rId11" w:history="1">
-        <w:r>
-          <w:rPr>
-            <w:rStyle w:val="Hyperlink"/>
-            <w:szCs w:val="21"/>
-          </w:rPr>
-          <w:t>Link</w:t>
-        </w:r>
-      </w:hyperlink>
-      <w:r>
-        <w:rPr>
-          <w:szCs w:val="21"/>
-        </w:rPr>
-        <w:t>)</w:t>
-      </w:r>
-      <w:r>
-        <w:rPr>
-          <w:b/>
-          <w:bCs/>
-          <w:i/>
-          <w:iCs/>
-          <w:szCs w:val="21"/>
-        </w:rPr>
-        <w:tab/>
-      </w:r>
-      <w:r>
-        <w:rPr>
-          <w:b/>
-          <w:bCs/>
-          <w:i/>
-          <w:iCs/>
-          <w:szCs w:val="21"/>
-        </w:rPr>
-        <w:tab/>
-      </w:r>
-      <w:r>
-        <w:rPr>
-          <w:b/>
-          <w:bCs/>
-          <w:i/>
-          <w:iCs/>
-          <w:szCs w:val="21"/>
-        </w:rPr>
-        <w:tab/>
-      </w:r>
-      <w:r>
-        <w:rPr>
-          <w:b/>
-          <w:bCs/>
-          <w:i/>
-          <w:iCs/>
-          <w:szCs w:val="21"/>
-        </w:rPr>
-        <w:tab/>
-      </w:r>
-      <w:r>
-        <w:rPr>
-          <w:b/>
-          <w:bCs/>
-          <w:i/>
-          <w:iCs/>
-          <w:szCs w:val="21"/>
-        </w:rPr>
-        <w:tab/>
-      </w:r>
-      <w:r>
-        <w:rPr>
-          <w:b/>
-          <w:bCs/>
-          <w:i/>
-          <w:iCs/>
-          <w:szCs w:val="21"/>
-        </w:rPr>
-        <w:tab/>
-      </w:r>
-      <w:r>
-        <w:rPr>
-          <w:szCs w:val="21"/>
-        </w:rPr>
-        <w:t xml:space="preserve">March </w:t>
-      </w:r>
-      <w:r>
-        <w:rPr>
-          <w:szCs w:val="21"/>
-        </w:rPr>
-        <w:t>202</w:t>
-      </w:r>
-      <w:r>
-        <w:rPr>
-          <w:szCs w:val="21"/>
-        </w:rPr>
-        <w:t>2</w:t>
-      </w:r>
-      <w:r>
-        <w:rPr>
-          <w:szCs w:val="21"/>
-        </w:rPr>
-        <w:t>-</w:t>
-      </w:r>
-      <w:r>
-        <w:rPr>
-          <w:szCs w:val="21"/>
-        </w:rPr>
-        <w:t>Present</w:t>
+          <w:sz w:val="22"/>
+        </w:rPr>
+      </w:pPr>
+      <w:r>
+        <w:rPr>
+          <w:sz w:val="22"/>
+        </w:rPr>
+        <w:t>Utilized a service worker to minimize blocking the main thread</w:t>
       </w:r>
     </w:p>
     <w:p>
@@ -1265,241 +1080,239 @@
           <w:numId w:val="5"/>
         </w:numPr>
         <w:rPr>
-          <w:szCs w:val="21"/>
-        </w:rPr>
-      </w:pPr>
-      <w:r>
-        <w:rPr>
-          <w:szCs w:val="21"/>
-        </w:rPr>
-        <w:t>Helped design a fellow software engineer’s portfolio website using Create React App</w:t>
-      </w:r>
-    </w:p>
-    <w:p>
-      <w:pPr>
-        <w:rPr>
-          <w:szCs w:val="21"/>
-        </w:rPr>
-      </w:pPr>
-    </w:p>
-    <w:p>
-      <w:pPr>
-        <w:tabs>
-          <w:tab w:val="center" w:pos="4320"/>
-          <w:tab w:val="center" w:pos="5040"/>
-          <w:tab w:val="center" w:pos="5760"/>
-          <w:tab w:val="center" w:pos="6480"/>
-          <w:tab w:val="center" w:pos="7200"/>
-          <w:tab w:val="center" w:pos="8779"/>
-        </w:tabs>
-        <w:spacing w:after="0" w:line="259" w:lineRule="auto"/>
-        <w:ind w:left="-15" w:firstLine="0"/>
-        <w:rPr>
-          <w:szCs w:val="21"/>
-        </w:rPr>
-      </w:pPr>
-      <w:r>
+          <w:sz w:val="22"/>
+        </w:rPr>
+      </w:pPr>
+      <w:r>
+        <w:rPr>
+          <w:sz w:val="22"/>
+        </w:rPr>
+        <w:t>Supports multiple output types, such as CSS, CSV, RGB, PNG, and custom formatting</w:t>
+      </w:r>
+    </w:p>
+    <w:p>
+      <w:pPr>
+        <w:ind w:left="0" w:firstLine="0"/>
+        <w:rPr>
+          <w:i/>
+          <w:iCs/>
+          <w:sz w:val="22"/>
+        </w:rPr>
+      </w:pPr>
+      <w:r>
+        <w:rPr>
+          <w:i/>
+          <w:iCs/>
+          <w:sz w:val="22"/>
+        </w:rPr>
+        <w:tab/>
+      </w:r>
+    </w:p>
+    <w:p>
+      <w:pPr>
+        <w:ind w:left="0" w:firstLine="0"/>
         <w:rPr>
           <w:b/>
           <w:bCs/>
+          <w:i/>
           <w:iCs/>
-          <w:szCs w:val="21"/>
-        </w:rPr>
-        <w:t>Vanilla Projects</w:t>
-      </w:r>
-      <w:r>
-        <w:rPr>
+          <w:sz w:val="22"/>
+        </w:rPr>
+      </w:pPr>
+      <w:r>
+        <w:rPr>
+          <w:b/>
+          <w:bCs/>
+          <w:sz w:val="22"/>
+        </w:rPr>
+        <w:t xml:space="preserve">Friend’s Portfolio </w:t>
+      </w:r>
+      <w:r>
+        <w:rPr>
+          <w:b/>
+          <w:bCs/>
+          <w:sz w:val="22"/>
+        </w:rPr>
+        <w:t xml:space="preserve">Landing </w:t>
+      </w:r>
+      <w:r>
+        <w:rPr>
+          <w:b/>
+          <w:bCs/>
+          <w:sz w:val="22"/>
+        </w:rPr>
+        <w:t>Page</w:t>
+      </w:r>
+      <w:r>
+        <w:rPr>
+          <w:sz w:val="22"/>
+        </w:rPr>
+        <w:t xml:space="preserve">, </w:t>
+      </w:r>
+      <w:r>
+        <w:rPr>
+          <w:i/>
           <w:iCs/>
-          <w:szCs w:val="21"/>
-        </w:rPr>
-        <w:t xml:space="preserve">, </w:t>
-      </w:r>
-      <w:r>
-        <w:rPr>
-          <w:i/>
-          <w:szCs w:val="21"/>
-        </w:rPr>
-        <w:t xml:space="preserve">Web and Mobile </w:t>
-      </w:r>
-      <w:r>
-        <w:rPr>
-          <w:i/>
-          <w:szCs w:val="21"/>
-        </w:rPr>
-        <w:t>II</w:t>
-      </w:r>
-      <w:r>
-        <w:rPr>
-          <w:iCs/>
-          <w:szCs w:val="21"/>
-        </w:rPr>
-        <w:t xml:space="preserve"> (</w:t>
+          <w:sz w:val="22"/>
+        </w:rPr>
+        <w:t xml:space="preserve">Personal Project </w:t>
+      </w:r>
+      <w:r>
+        <w:rPr>
+          <w:sz w:val="22"/>
+        </w:rPr>
+        <w:t>(</w:t>
       </w:r>
       <w:hyperlink r:id="rId12" w:history="1">
         <w:r>
           <w:rPr>
             <w:rStyle w:val="Hyperlink"/>
-            <w:iCs/>
-            <w:szCs w:val="21"/>
+            <w:sz w:val="22"/>
           </w:rPr>
           <w:t>Link</w:t>
         </w:r>
       </w:hyperlink>
       <w:r>
         <w:rPr>
+          <w:sz w:val="22"/>
+        </w:rPr>
+        <w:t>)</w:t>
+      </w:r>
+      <w:r>
+        <w:rPr>
+          <w:b/>
+          <w:bCs/>
+          <w:i/>
           <w:iCs/>
-          <w:szCs w:val="21"/>
-        </w:rPr>
-        <w:t>)</w:t>
-      </w:r>
-      <w:r>
-        <w:rPr>
+          <w:sz w:val="22"/>
+        </w:rPr>
+        <w:tab/>
+      </w:r>
+      <w:r>
+        <w:rPr>
+          <w:b/>
+          <w:bCs/>
           <w:i/>
-          <w:szCs w:val="21"/>
+          <w:iCs/>
+          <w:sz w:val="22"/>
         </w:rPr>
         <w:tab/>
-        <w:t xml:space="preserve"> </w:t>
-      </w:r>
-      <w:r>
-        <w:rPr>
+      </w:r>
+      <w:r>
+        <w:rPr>
+          <w:b/>
+          <w:bCs/>
           <w:i/>
-          <w:szCs w:val="21"/>
+          <w:iCs/>
+          <w:sz w:val="22"/>
         </w:rPr>
         <w:tab/>
-        <w:t xml:space="preserve"> </w:t>
-      </w:r>
-      <w:r>
-        <w:rPr>
+      </w:r>
+      <w:r>
+        <w:rPr>
+          <w:b/>
+          <w:bCs/>
           <w:i/>
-          <w:szCs w:val="21"/>
+          <w:iCs/>
+          <w:sz w:val="22"/>
         </w:rPr>
         <w:tab/>
       </w:r>
       <w:r>
         <w:rPr>
+          <w:b/>
+          <w:bCs/>
           <w:i/>
-          <w:szCs w:val="21"/>
+          <w:iCs/>
+          <w:sz w:val="22"/>
         </w:rPr>
         <w:tab/>
       </w:r>
       <w:r>
         <w:rPr>
-          <w:i/>
-          <w:szCs w:val="21"/>
-        </w:rPr>
-        <w:tab/>
-      </w:r>
-      <w:r>
-        <w:rPr>
-          <w:i/>
-          <w:szCs w:val="21"/>
-        </w:rPr>
-        <w:tab/>
-      </w:r>
-      <w:r>
-        <w:rPr>
-          <w:szCs w:val="21"/>
-        </w:rPr>
-        <w:t>February</w:t>
-      </w:r>
-      <w:r>
-        <w:rPr>
-          <w:szCs w:val="21"/>
-        </w:rPr>
-        <w:t>–April 20</w:t>
-      </w:r>
-      <w:r>
-        <w:rPr>
-          <w:szCs w:val="21"/>
-        </w:rPr>
-        <w:t>22</w:t>
-      </w:r>
-    </w:p>
-    <w:p>
-      <w:pPr>
+          <w:sz w:val="22"/>
+        </w:rPr>
+        <w:t xml:space="preserve">March </w:t>
+      </w:r>
+      <w:r>
+        <w:rPr>
+          <w:sz w:val="22"/>
+        </w:rPr>
+        <w:t>2022-</w:t>
+      </w:r>
+      <w:r>
+        <w:rPr>
+          <w:sz w:val="22"/>
+        </w:rPr>
+        <w:t>Present</w:t>
+      </w:r>
+    </w:p>
+    <w:p>
+      <w:pPr>
+        <w:pStyle w:val="ListParagraph"/>
         <w:numPr>
           <w:ilvl w:val="0"/>
-          <w:numId w:val="2"/>
+          <w:numId w:val="5"/>
         </w:numPr>
-        <w:ind w:hanging="360"/>
-        <w:rPr>
-          <w:szCs w:val="21"/>
-        </w:rPr>
-      </w:pPr>
-      <w:r>
-        <w:rPr>
-          <w:szCs w:val="21"/>
-        </w:rPr>
-        <w:t>Created a website using JavaScript and PHP to teach the user how to create websites using React</w:t>
-      </w:r>
-    </w:p>
-    <w:p>
-      <w:pPr>
-        <w:numPr>
-          <w:ilvl w:val="0"/>
-          <w:numId w:val="2"/>
-        </w:numPr>
-        <w:ind w:hanging="360"/>
-        <w:rPr>
-          <w:szCs w:val="21"/>
-        </w:rPr>
-      </w:pPr>
-      <w:r>
-        <w:rPr>
-          <w:szCs w:val="21"/>
-        </w:rPr>
-        <w:t xml:space="preserve">Designed user interface compatibility for desktop and mobile using CSS </w:t>
-      </w:r>
-    </w:p>
-    <w:p>
-      <w:pPr>
-        <w:spacing w:after="40" w:line="259" w:lineRule="auto"/>
         <w:ind w:left="0" w:firstLine="0"/>
         <w:rPr>
-          <w:szCs w:val="21"/>
-        </w:rPr>
-        <w:sectPr>
-          <w:type w:val="continuous"/>
-          <w:pgSz w:w="12240" w:h="15840"/>
-          <w:pgMar w:top="1440" w:right="773" w:bottom="1440" w:left="720" w:header="720" w:footer="720" w:gutter="0"/>
-          <w:cols w:sep="1" w:space="720"/>
-        </w:sectPr>
+          <w:bCs/>
+          <w:color w:val="0070C0"/>
+          <w:sz w:val="22"/>
+        </w:rPr>
+      </w:pPr>
+      <w:r>
+        <w:rPr>
+          <w:sz w:val="22"/>
+        </w:rPr>
+        <w:t xml:space="preserve">Helped design a fellow software engineer’s </w:t>
+      </w:r>
+      <w:r>
+        <w:rPr>
+          <w:sz w:val="22"/>
+        </w:rPr>
+        <w:t xml:space="preserve">landing page for his </w:t>
+      </w:r>
+      <w:r>
+        <w:rPr>
+          <w:sz w:val="22"/>
+        </w:rPr>
+        <w:t>portfolio website using Create React App</w:t>
+      </w:r>
+    </w:p>
+    <w:p>
+      <w:pPr>
+        <w:pStyle w:val="ListParagraph"/>
+        <w:ind w:left="0" w:firstLine="0"/>
+        <w:rPr>
+          <w:bCs/>
+          <w:color w:val="0070C0"/>
+          <w:sz w:val="22"/>
+        </w:rPr>
       </w:pPr>
     </w:p>
     <w:p>
       <w:pPr>
         <w:pStyle w:val="Heading1"/>
+        <w:tabs>
+          <w:tab w:val="center" w:pos="1440"/>
+        </w:tabs>
         <w:ind w:left="0" w:firstLine="0"/>
         <w:rPr>
           <w:b w:val="0"/>
           <w:bCs/>
+          <w:sz w:val="28"/>
+          <w:szCs w:val="28"/>
+          <w:u w:val="none"/>
+        </w:rPr>
+      </w:pPr>
+      <w:r>
+        <w:rPr>
+          <w:b w:val="0"/>
+          <w:bCs/>
           <w:color w:val="0070C0"/>
-          <w:sz w:val="24"/>
-          <w:szCs w:val="24"/>
-          <w:u w:val="none"/>
-        </w:rPr>
-      </w:pPr>
-    </w:p>
-    <w:p>
-      <w:pPr>
-        <w:pStyle w:val="Heading1"/>
-        <w:ind w:left="0" w:firstLine="0"/>
-        <w:rPr>
-          <w:b w:val="0"/>
-          <w:bCs/>
-          <w:color w:val="0070C0"/>
-          <w:sz w:val="24"/>
-          <w:szCs w:val="24"/>
-          <w:u w:val="none"/>
-        </w:rPr>
-      </w:pPr>
-      <w:r>
-        <w:rPr>
-          <w:b w:val="0"/>
-          <w:bCs/>
-          <w:color w:val="0070C0"/>
-          <w:sz w:val="24"/>
-          <w:szCs w:val="24"/>
+          <w:sz w:val="28"/>
+          <w:szCs w:val="28"/>
           <w:u w:val="none"/>
         </w:rPr>
         <w:t>Leadership Experience</w:t>
@@ -1514,20 +1327,20 @@
         <w:spacing w:after="0" w:line="259" w:lineRule="auto"/>
         <w:ind w:left="-15" w:firstLine="0"/>
         <w:rPr>
-          <w:szCs w:val="21"/>
+          <w:sz w:val="22"/>
         </w:rPr>
       </w:pPr>
       <w:r>
         <w:rPr>
           <w:b/>
-          <w:szCs w:val="21"/>
+          <w:sz w:val="22"/>
         </w:rPr>
         <w:t>React Tutorial Website</w:t>
       </w:r>
       <w:r>
         <w:rPr>
           <w:bCs/>
-          <w:szCs w:val="21"/>
+          <w:sz w:val="22"/>
         </w:rPr>
         <w:t xml:space="preserve">, </w:t>
       </w:r>
@@ -1536,7 +1349,7 @@
           <w:bCs/>
           <w:i/>
           <w:iCs/>
-          <w:szCs w:val="21"/>
+          <w:sz w:val="22"/>
         </w:rPr>
         <w:t xml:space="preserve">Web and Mobile </w:t>
       </w:r>
@@ -1545,7 +1358,7 @@
           <w:bCs/>
           <w:i/>
           <w:iCs/>
-          <w:szCs w:val="21"/>
+          <w:sz w:val="22"/>
         </w:rPr>
         <w:t>II</w:t>
       </w:r>
@@ -1554,14 +1367,14 @@
           <w:bCs/>
           <w:i/>
           <w:iCs/>
-          <w:szCs w:val="21"/>
+          <w:sz w:val="22"/>
         </w:rPr>
         <w:t xml:space="preserve"> </w:t>
       </w:r>
       <w:r>
         <w:rPr>
           <w:bCs/>
-          <w:szCs w:val="21"/>
+          <w:sz w:val="22"/>
         </w:rPr>
         <w:t>(</w:t>
       </w:r>
@@ -1570,7 +1383,7 @@
           <w:rPr>
             <w:rStyle w:val="Hyperlink"/>
             <w:bCs/>
-            <w:szCs w:val="21"/>
+            <w:sz w:val="22"/>
           </w:rPr>
           <w:t>Link</w:t>
         </w:r>
@@ -1578,45 +1391,45 @@
       <w:r>
         <w:rPr>
           <w:bCs/>
-          <w:szCs w:val="21"/>
+          <w:sz w:val="22"/>
         </w:rPr>
         <w:t>)</w:t>
       </w:r>
       <w:r>
         <w:rPr>
           <w:bCs/>
-          <w:szCs w:val="21"/>
+          <w:sz w:val="22"/>
         </w:rPr>
         <w:tab/>
       </w:r>
       <w:r>
         <w:rPr>
           <w:bCs/>
-          <w:szCs w:val="21"/>
+          <w:sz w:val="22"/>
         </w:rPr>
         <w:tab/>
       </w:r>
       <w:r>
         <w:rPr>
-          <w:szCs w:val="21"/>
+          <w:sz w:val="22"/>
         </w:rPr>
         <w:t>February</w:t>
       </w:r>
       <w:r>
         <w:rPr>
-          <w:szCs w:val="21"/>
+          <w:sz w:val="22"/>
         </w:rPr>
         <w:t>–</w:t>
       </w:r>
       <w:r>
         <w:rPr>
-          <w:szCs w:val="21"/>
+          <w:sz w:val="22"/>
         </w:rPr>
         <w:t>April 2022</w:t>
       </w:r>
       <w:r>
         <w:rPr>
-          <w:szCs w:val="21"/>
+          <w:sz w:val="22"/>
         </w:rPr>
         <w:t xml:space="preserve"> </w:t>
       </w:r>
@@ -1639,23 +1452,15 @@
         <w:rPr>
           <w:i w:val="0"/>
           <w:iCs/>
-          <w:sz w:val="21"/>
-          <w:szCs w:val="21"/>
-        </w:rPr>
-      </w:pPr>
-      <w:r>
-        <w:rPr>
-          <w:sz w:val="21"/>
-          <w:szCs w:val="21"/>
-        </w:rPr>
+        </w:rPr>
+      </w:pPr>
+      <w:r>
         <w:t>Team Lead</w:t>
       </w:r>
       <w:r>
         <w:rPr>
           <w:i w:val="0"/>
           <w:iCs/>
-          <w:sz w:val="21"/>
-          <w:szCs w:val="21"/>
         </w:rPr>
         <w:t xml:space="preserve">  </w:t>
       </w:r>
@@ -1668,24 +1473,24 @@
         </w:numPr>
         <w:ind w:hanging="360"/>
         <w:rPr>
-          <w:szCs w:val="21"/>
-        </w:rPr>
-      </w:pPr>
-      <w:r>
-        <w:rPr>
-          <w:szCs w:val="21"/>
+          <w:sz w:val="22"/>
+        </w:rPr>
+      </w:pPr>
+      <w:r>
+        <w:rPr>
+          <w:sz w:val="22"/>
         </w:rPr>
         <w:t xml:space="preserve">Managed a </w:t>
       </w:r>
       <w:r>
         <w:rPr>
-          <w:szCs w:val="21"/>
+          <w:sz w:val="22"/>
         </w:rPr>
         <w:t>group of 3 other students in creating a tutorial site for React</w:t>
       </w:r>
       <w:r>
         <w:rPr>
-          <w:szCs w:val="21"/>
+          <w:sz w:val="22"/>
         </w:rPr>
         <w:t>JS</w:t>
       </w:r>
@@ -1698,14 +1503,20 @@
         </w:numPr>
         <w:ind w:hanging="360"/>
         <w:rPr>
-          <w:szCs w:val="21"/>
-        </w:rPr>
-      </w:pPr>
-      <w:r>
-        <w:rPr>
-          <w:szCs w:val="21"/>
+          <w:sz w:val="22"/>
+        </w:rPr>
+      </w:pPr>
+      <w:r>
+        <w:rPr>
+          <w:sz w:val="22"/>
         </w:rPr>
         <w:t>Organized meetings between the group</w:t>
+      </w:r>
+      <w:r>
+        <w:rPr>
+          <w:sz w:val="22"/>
+        </w:rPr>
+        <w:t xml:space="preserve">, gave tasks to individuals </w:t>
       </w:r>
     </w:p>
     <w:p>
@@ -1716,62 +1527,21 @@
         </w:numPr>
         <w:ind w:hanging="360"/>
         <w:rPr>
-          <w:szCs w:val="21"/>
-        </w:rPr>
-      </w:pPr>
-      <w:r>
-        <w:rPr>
-          <w:szCs w:val="21"/>
-        </w:rPr>
-        <w:t>Guided discussions regarding how the site should look, what type of content we should include</w:t>
-      </w:r>
-    </w:p>
-    <w:p>
-      <w:pPr>
-        <w:numPr>
-          <w:ilvl w:val="0"/>
-          <w:numId w:val="4"/>
-        </w:numPr>
-        <w:ind w:hanging="360"/>
-        <w:rPr>
-          <w:szCs w:val="21"/>
-        </w:rPr>
-      </w:pPr>
-      <w:r>
-        <w:rPr>
-          <w:szCs w:val="21"/>
-        </w:rPr>
-        <w:t>Handled database design and interaction with the frontend</w:t>
-      </w:r>
-    </w:p>
-    <w:p>
-      <w:pPr>
-        <w:rPr>
-          <w:szCs w:val="21"/>
-        </w:rPr>
-      </w:pPr>
-    </w:p>
-    <w:p>
-      <w:pPr>
-        <w:ind w:left="0" w:firstLine="0"/>
-        <w:rPr>
-          <w:szCs w:val="21"/>
-        </w:rPr>
-        <w:sectPr>
-          <w:type w:val="continuous"/>
-          <w:pgSz w:w="12240" w:h="15840"/>
-          <w:pgMar w:top="1440" w:right="773" w:bottom="1440" w:left="720" w:header="720" w:footer="720" w:gutter="0"/>
-          <w:cols w:sep="1" w:space="720"/>
-        </w:sectPr>
-      </w:pPr>
-    </w:p>
-    <w:p>
-      <w:pPr>
-        <w:ind w:left="0" w:firstLine="0"/>
-        <w:rPr>
-          <w:szCs w:val="21"/>
-        </w:rPr>
-      </w:pPr>
+          <w:sz w:val="22"/>
+        </w:rPr>
+      </w:pPr>
+      <w:r>
+        <w:rPr>
+          <w:sz w:val="22"/>
+        </w:rPr>
+        <w:t>Handled database design and interaction with the fronten</w:t>
+      </w:r>
+      <w:r>
+        <w:rPr>
+          <w:sz w:val="22"/>
+        </w:rPr>
+        <w:t>d</w:t>
+      </w:r>
     </w:p>
     <w:sectPr>
       <w:type w:val="nextColumn"/>
@@ -3276,7 +3046,6 @@
   <w:style w:type="character" w:default="1" w:styleId="DefaultParagraphFont">
     <w:name w:val="Default Paragraph Font"/>
     <w:uiPriority w:val="1"/>
-    <w:semiHidden/>
     <w:unhideWhenUsed/>
   </w:style>
   <w:style w:type="table" w:default="1" w:styleId="TableNormal">

</xml_diff>

<commit_message>
Added Lyrik, added github links to projects
</commit_message>
<xml_diff>
--- a/static/chrisPittmanResume.docx
+++ b/static/chrisPittmanResume.docx
@@ -1,6 +1,6 @@
 
 <file path=word/document.xml><?xml version="1.0" encoding="utf-8"?>
-<w:document xmlns:wpc="http://schemas.microsoft.com/office/word/2010/wordprocessingCanvas" xmlns:cx="http://schemas.microsoft.com/office/drawing/2014/chartex" xmlns:cx1="http://schemas.microsoft.com/office/drawing/2015/9/8/chartex" xmlns:cx2="http://schemas.microsoft.com/office/drawing/2015/10/21/chartex" xmlns:cx3="http://schemas.microsoft.com/office/drawing/2016/5/9/chartex" xmlns:cx4="http://schemas.microsoft.com/office/drawing/2016/5/10/chartex" xmlns:cx5="http://schemas.microsoft.com/office/drawing/2016/5/11/chartex" xmlns:cx6="http://schemas.microsoft.com/office/drawing/2016/5/12/chartex" xmlns:cx7="http://schemas.microsoft.com/office/drawing/2016/5/13/chartex" xmlns:cx8="http://schemas.microsoft.com/office/drawing/2016/5/14/chartex" xmlns:mc="http://schemas.openxmlformats.org/markup-compatibility/2006" xmlns:aink="http://schemas.microsoft.com/office/drawing/2016/ink" xmlns:am3d="http://schemas.microsoft.com/office/drawing/2017/model3d" xmlns:o="urn:schemas-microsoft-com:office:office" xmlns:r="http://schemas.openxmlformats.org/officeDocument/2006/relationships" xmlns:m="http://schemas.openxmlformats.org/officeDocument/2006/math" xmlns:v="urn:schemas-microsoft-com:vml" xmlns:wp14="http://schemas.microsoft.com/office/word/2010/wordprocessingDrawing" xmlns:wp="http://schemas.openxmlformats.org/drawingml/2006/wordprocessingDrawing" xmlns:w10="urn:schemas-microsoft-com:office:word" xmlns:w="http://schemas.openxmlformats.org/wordprocessingml/2006/main" xmlns:w14="http://schemas.microsoft.com/office/word/2010/wordml" xmlns:w15="http://schemas.microsoft.com/office/word/2012/wordml" xmlns:w16cex="http://schemas.microsoft.com/office/word/2018/wordml/cex" xmlns:w16cid="http://schemas.microsoft.com/office/word/2016/wordml/cid" xmlns:w16="http://schemas.microsoft.com/office/word/2018/wordml" xmlns:w16sdtdh="http://schemas.microsoft.com/office/word/2020/wordml/sdtdatahash" xmlns:w16se="http://schemas.microsoft.com/office/word/2015/wordml/symex" xmlns:wpg="http://schemas.microsoft.com/office/word/2010/wordprocessingGroup" xmlns:wpi="http://schemas.microsoft.com/office/word/2010/wordprocessingInk" xmlns:wne="http://schemas.microsoft.com/office/word/2006/wordml" xmlns:wps="http://schemas.microsoft.com/office/word/2010/wordprocessingShape" mc:Ignorable="w14 w15 w16se w16cid w16 w16cex w16sdtdh wp14">
+<w:document xmlns:wpc="http://schemas.microsoft.com/office/word/2010/wordprocessingCanvas" xmlns:cx="http://schemas.microsoft.com/office/drawing/2014/chartex" xmlns:cx1="http://schemas.microsoft.com/office/drawing/2015/9/8/chartex" xmlns:cx2="http://schemas.microsoft.com/office/drawing/2015/10/21/chartex" xmlns:cx3="http://schemas.microsoft.com/office/drawing/2016/5/9/chartex" xmlns:cx4="http://schemas.microsoft.com/office/drawing/2016/5/10/chartex" xmlns:cx5="http://schemas.microsoft.com/office/drawing/2016/5/11/chartex" xmlns:cx6="http://schemas.microsoft.com/office/drawing/2016/5/12/chartex" xmlns:cx7="http://schemas.microsoft.com/office/drawing/2016/5/13/chartex" xmlns:cx8="http://schemas.microsoft.com/office/drawing/2016/5/14/chartex" xmlns:mc="http://schemas.openxmlformats.org/markup-compatibility/2006" xmlns:aink="http://schemas.microsoft.com/office/drawing/2016/ink" xmlns:am3d="http://schemas.microsoft.com/office/drawing/2017/model3d" xmlns:o="urn:schemas-microsoft-com:office:office" xmlns:oel="http://schemas.microsoft.com/office/2019/extlst" xmlns:r="http://schemas.openxmlformats.org/officeDocument/2006/relationships" xmlns:m="http://schemas.openxmlformats.org/officeDocument/2006/math" xmlns:v="urn:schemas-microsoft-com:vml" xmlns:wp14="http://schemas.microsoft.com/office/word/2010/wordprocessingDrawing" xmlns:wp="http://schemas.openxmlformats.org/drawingml/2006/wordprocessingDrawing" xmlns:w10="urn:schemas-microsoft-com:office:word" xmlns:w="http://schemas.openxmlformats.org/wordprocessingml/2006/main" xmlns:w14="http://schemas.microsoft.com/office/word/2010/wordml" xmlns:w15="http://schemas.microsoft.com/office/word/2012/wordml" xmlns:w16cex="http://schemas.microsoft.com/office/word/2018/wordml/cex" xmlns:w16cid="http://schemas.microsoft.com/office/word/2016/wordml/cid" xmlns:w16="http://schemas.microsoft.com/office/word/2018/wordml" xmlns:w16sdtdh="http://schemas.microsoft.com/office/word/2020/wordml/sdtdatahash" xmlns:w16se="http://schemas.microsoft.com/office/word/2015/wordml/symex" xmlns:wpg="http://schemas.microsoft.com/office/word/2010/wordprocessingGroup" xmlns:wpi="http://schemas.microsoft.com/office/word/2010/wordprocessingInk" xmlns:wne="http://schemas.microsoft.com/office/word/2006/wordml" xmlns:wps="http://schemas.microsoft.com/office/word/2010/wordprocessingShape" mc:Ignorable="w14 w15 w16se w16cid w16 w16cex w16sdtdh wp14">
   <w:body>
     <w:p>
       <w:pPr>
@@ -665,15 +665,7 @@
             <w:b w:val="0"/>
             <w:bCs/>
           </w:rPr>
-          <w:t>Lin</w:t>
-        </w:r>
-        <w:r>
-          <w:rPr>
-            <w:rStyle w:val="Hyperlink"/>
-            <w:b w:val="0"/>
-            <w:bCs/>
-          </w:rPr>
-          <w:t>k</w:t>
+          <w:t>Link</w:t>
         </w:r>
       </w:hyperlink>
       <w:r>
@@ -906,21 +898,7 @@
             <w:rStyle w:val="Hyperlink"/>
             <w:sz w:val="22"/>
           </w:rPr>
-          <w:t>L</w:t>
-        </w:r>
-        <w:r>
-          <w:rPr>
-            <w:rStyle w:val="Hyperlink"/>
-            <w:sz w:val="22"/>
-          </w:rPr>
-          <w:t>i</w:t>
-        </w:r>
-        <w:r>
-          <w:rPr>
-            <w:rStyle w:val="Hyperlink"/>
-            <w:sz w:val="22"/>
-          </w:rPr>
-          <w:t>nk</w:t>
+          <w:t>Link</w:t>
         </w:r>
       </w:hyperlink>
       <w:r>
@@ -1069,7 +1047,13 @@
         <w:rPr>
           <w:sz w:val="22"/>
         </w:rPr>
-        <w:t>Utilized a service worker to minimize blocking the main thread</w:t>
+        <w:t>Utilized a service worker to minimize blocking</w:t>
+      </w:r>
+      <w:r>
+        <w:rPr>
+          <w:sz w:val="22"/>
+        </w:rPr>
+        <w:t xml:space="preserve"> when parsing the input image</w:t>
       </w:r>
     </w:p>
     <w:p>
@@ -1254,6 +1238,32 @@
           <w:ilvl w:val="0"/>
           <w:numId w:val="5"/>
         </w:numPr>
+        <w:rPr>
+          <w:sz w:val="22"/>
+        </w:rPr>
+      </w:pPr>
+      <w:r>
+        <w:rPr>
+          <w:sz w:val="22"/>
+        </w:rPr>
+        <w:t xml:space="preserve">Helped design a </w:t>
+      </w:r>
+      <w:r>
+        <w:rPr>
+          <w:sz w:val="22"/>
+        </w:rPr>
+        <w:t xml:space="preserve">friend’s </w:t>
+      </w:r>
+      <w:r>
+        <w:rPr>
+          <w:sz w:val="22"/>
+        </w:rPr>
+        <w:t>landing page for his portfolio website using Create React App</w:t>
+      </w:r>
+    </w:p>
+    <w:p>
+      <w:pPr>
+        <w:pStyle w:val="ListParagraph"/>
         <w:ind w:left="0" w:firstLine="0"/>
         <w:rPr>
           <w:bCs/>
@@ -1261,23 +1271,182 @@
           <w:sz w:val="22"/>
         </w:rPr>
       </w:pPr>
-      <w:r>
-        <w:rPr>
-          <w:sz w:val="22"/>
-        </w:rPr>
-        <w:t xml:space="preserve">Helped design a fellow software engineer’s </w:t>
-      </w:r>
-      <w:r>
-        <w:rPr>
-          <w:sz w:val="22"/>
-        </w:rPr>
-        <w:t xml:space="preserve">landing page for his </w:t>
-      </w:r>
-      <w:r>
-        <w:rPr>
-          <w:sz w:val="22"/>
-        </w:rPr>
-        <w:t>portfolio website using Create React App</w:t>
+    </w:p>
+    <w:p>
+      <w:pPr>
+        <w:ind w:left="0" w:firstLine="0"/>
+        <w:rPr>
+          <w:b/>
+          <w:bCs/>
+          <w:i/>
+          <w:iCs/>
+          <w:sz w:val="22"/>
+        </w:rPr>
+      </w:pPr>
+      <w:r>
+        <w:rPr>
+          <w:b/>
+          <w:bCs/>
+          <w:sz w:val="22"/>
+        </w:rPr>
+        <w:t>Lyrik</w:t>
+      </w:r>
+      <w:r>
+        <w:rPr>
+          <w:sz w:val="22"/>
+        </w:rPr>
+        <w:t xml:space="preserve">, </w:t>
+      </w:r>
+      <w:r>
+        <w:rPr>
+          <w:i/>
+          <w:iCs/>
+          <w:sz w:val="22"/>
+        </w:rPr>
+        <w:t xml:space="preserve">Personal Project </w:t>
+      </w:r>
+      <w:r>
+        <w:rPr>
+          <w:sz w:val="22"/>
+        </w:rPr>
+        <w:t>(</w:t>
+      </w:r>
+      <w:hyperlink r:id="rId13" w:history="1">
+        <w:r>
+          <w:rPr>
+            <w:rStyle w:val="Hyperlink"/>
+            <w:sz w:val="22"/>
+          </w:rPr>
+          <w:t>Link</w:t>
+        </w:r>
+      </w:hyperlink>
+      <w:r>
+        <w:rPr>
+          <w:sz w:val="22"/>
+        </w:rPr>
+        <w:t>)</w:t>
+      </w:r>
+      <w:r>
+        <w:rPr>
+          <w:sz w:val="22"/>
+        </w:rPr>
+        <w:tab/>
+      </w:r>
+      <w:r>
+        <w:rPr>
+          <w:sz w:val="22"/>
+        </w:rPr>
+        <w:tab/>
+      </w:r>
+      <w:r>
+        <w:rPr>
+          <w:sz w:val="22"/>
+        </w:rPr>
+        <w:tab/>
+      </w:r>
+      <w:r>
+        <w:rPr>
+          <w:b/>
+          <w:bCs/>
+          <w:i/>
+          <w:iCs/>
+          <w:sz w:val="22"/>
+        </w:rPr>
+        <w:tab/>
+      </w:r>
+      <w:r>
+        <w:rPr>
+          <w:b/>
+          <w:bCs/>
+          <w:i/>
+          <w:iCs/>
+          <w:sz w:val="22"/>
+        </w:rPr>
+        <w:tab/>
+      </w:r>
+      <w:r>
+        <w:rPr>
+          <w:b/>
+          <w:bCs/>
+          <w:i/>
+          <w:iCs/>
+          <w:sz w:val="22"/>
+        </w:rPr>
+        <w:tab/>
+      </w:r>
+      <w:r>
+        <w:rPr>
+          <w:b/>
+          <w:bCs/>
+          <w:i/>
+          <w:iCs/>
+          <w:sz w:val="22"/>
+        </w:rPr>
+        <w:tab/>
+      </w:r>
+      <w:r>
+        <w:rPr>
+          <w:b/>
+          <w:bCs/>
+          <w:i/>
+          <w:iCs/>
+          <w:sz w:val="22"/>
+        </w:rPr>
+        <w:tab/>
+      </w:r>
+      <w:r>
+        <w:rPr>
+          <w:sz w:val="22"/>
+        </w:rPr>
+        <w:t>April</w:t>
+      </w:r>
+      <w:r>
+        <w:rPr>
+          <w:sz w:val="22"/>
+        </w:rPr>
+        <w:t xml:space="preserve"> 2022-</w:t>
+      </w:r>
+      <w:r>
+        <w:rPr>
+          <w:sz w:val="22"/>
+        </w:rPr>
+        <w:t>May 2022</w:t>
+      </w:r>
+    </w:p>
+    <w:p>
+      <w:pPr>
+        <w:pStyle w:val="ListParagraph"/>
+        <w:numPr>
+          <w:ilvl w:val="0"/>
+          <w:numId w:val="5"/>
+        </w:numPr>
+        <w:rPr>
+          <w:sz w:val="22"/>
+        </w:rPr>
+      </w:pPr>
+      <w:r>
+        <w:rPr>
+          <w:sz w:val="22"/>
+        </w:rPr>
+        <w:t>Made a lyric guessing game for popular music</w:t>
+      </w:r>
+    </w:p>
+    <w:p>
+      <w:pPr>
+        <w:pStyle w:val="ListParagraph"/>
+        <w:numPr>
+          <w:ilvl w:val="0"/>
+          <w:numId w:val="5"/>
+        </w:numPr>
+        <w:rPr>
+          <w:sz w:val="22"/>
+        </w:rPr>
+      </w:pPr>
+      <w:r>
+        <w:rPr>
+          <w:sz w:val="22"/>
+        </w:rPr>
+        <w:t>Used the Musixmatch API to select highly rated songs and their lyrics</w:t>
       </w:r>
     </w:p>
     <w:p>
@@ -1378,7 +1547,7 @@
         </w:rPr>
         <w:t>(</w:t>
       </w:r>
-      <w:hyperlink r:id="rId13" w:history="1">
+      <w:hyperlink r:id="rId14" w:history="1">
         <w:r>
           <w:rPr>
             <w:rStyle w:val="Hyperlink"/>
@@ -1554,7 +1723,7 @@
 </file>
 
 <file path=word/endnotes.xml><?xml version="1.0" encoding="utf-8"?>
-<w:endnotes xmlns:wpc="http://schemas.microsoft.com/office/word/2010/wordprocessingCanvas" xmlns:cx="http://schemas.microsoft.com/office/drawing/2014/chartex" xmlns:cx1="http://schemas.microsoft.com/office/drawing/2015/9/8/chartex" xmlns:cx2="http://schemas.microsoft.com/office/drawing/2015/10/21/chartex" xmlns:cx3="http://schemas.microsoft.com/office/drawing/2016/5/9/chartex" xmlns:cx4="http://schemas.microsoft.com/office/drawing/2016/5/10/chartex" xmlns:cx5="http://schemas.microsoft.com/office/drawing/2016/5/11/chartex" xmlns:cx6="http://schemas.microsoft.com/office/drawing/2016/5/12/chartex" xmlns:cx7="http://schemas.microsoft.com/office/drawing/2016/5/13/chartex" xmlns:cx8="http://schemas.microsoft.com/office/drawing/2016/5/14/chartex" xmlns:mc="http://schemas.openxmlformats.org/markup-compatibility/2006" xmlns:aink="http://schemas.microsoft.com/office/drawing/2016/ink" xmlns:am3d="http://schemas.microsoft.com/office/drawing/2017/model3d" xmlns:o="urn:schemas-microsoft-com:office:office" xmlns:r="http://schemas.openxmlformats.org/officeDocument/2006/relationships" xmlns:m="http://schemas.openxmlformats.org/officeDocument/2006/math" xmlns:v="urn:schemas-microsoft-com:vml" xmlns:wp14="http://schemas.microsoft.com/office/word/2010/wordprocessingDrawing" xmlns:wp="http://schemas.openxmlformats.org/drawingml/2006/wordprocessingDrawing" xmlns:w10="urn:schemas-microsoft-com:office:word" xmlns:w="http://schemas.openxmlformats.org/wordprocessingml/2006/main" xmlns:w14="http://schemas.microsoft.com/office/word/2010/wordml" xmlns:w15="http://schemas.microsoft.com/office/word/2012/wordml" xmlns:w16cex="http://schemas.microsoft.com/office/word/2018/wordml/cex" xmlns:w16cid="http://schemas.microsoft.com/office/word/2016/wordml/cid" xmlns:w16="http://schemas.microsoft.com/office/word/2018/wordml" xmlns:w16sdtdh="http://schemas.microsoft.com/office/word/2020/wordml/sdtdatahash" xmlns:w16se="http://schemas.microsoft.com/office/word/2015/wordml/symex" xmlns:wpg="http://schemas.microsoft.com/office/word/2010/wordprocessingGroup" xmlns:wpi="http://schemas.microsoft.com/office/word/2010/wordprocessingInk" xmlns:wne="http://schemas.microsoft.com/office/word/2006/wordml" xmlns:wps="http://schemas.microsoft.com/office/word/2010/wordprocessingShape" mc:Ignorable="w14 w15 w16se w16cid w16 w16cex w16sdtdh wp14">
+<w:endnotes xmlns:wpc="http://schemas.microsoft.com/office/word/2010/wordprocessingCanvas" xmlns:cx="http://schemas.microsoft.com/office/drawing/2014/chartex" xmlns:cx1="http://schemas.microsoft.com/office/drawing/2015/9/8/chartex" xmlns:cx2="http://schemas.microsoft.com/office/drawing/2015/10/21/chartex" xmlns:cx3="http://schemas.microsoft.com/office/drawing/2016/5/9/chartex" xmlns:cx4="http://schemas.microsoft.com/office/drawing/2016/5/10/chartex" xmlns:cx5="http://schemas.microsoft.com/office/drawing/2016/5/11/chartex" xmlns:cx6="http://schemas.microsoft.com/office/drawing/2016/5/12/chartex" xmlns:cx7="http://schemas.microsoft.com/office/drawing/2016/5/13/chartex" xmlns:cx8="http://schemas.microsoft.com/office/drawing/2016/5/14/chartex" xmlns:mc="http://schemas.openxmlformats.org/markup-compatibility/2006" xmlns:aink="http://schemas.microsoft.com/office/drawing/2016/ink" xmlns:am3d="http://schemas.microsoft.com/office/drawing/2017/model3d" xmlns:o="urn:schemas-microsoft-com:office:office" xmlns:oel="http://schemas.microsoft.com/office/2019/extlst" xmlns:r="http://schemas.openxmlformats.org/officeDocument/2006/relationships" xmlns:m="http://schemas.openxmlformats.org/officeDocument/2006/math" xmlns:v="urn:schemas-microsoft-com:vml" xmlns:wp14="http://schemas.microsoft.com/office/word/2010/wordprocessingDrawing" xmlns:wp="http://schemas.openxmlformats.org/drawingml/2006/wordprocessingDrawing" xmlns:w10="urn:schemas-microsoft-com:office:word" xmlns:w="http://schemas.openxmlformats.org/wordprocessingml/2006/main" xmlns:w14="http://schemas.microsoft.com/office/word/2010/wordml" xmlns:w15="http://schemas.microsoft.com/office/word/2012/wordml" xmlns:w16cex="http://schemas.microsoft.com/office/word/2018/wordml/cex" xmlns:w16cid="http://schemas.microsoft.com/office/word/2016/wordml/cid" xmlns:w16="http://schemas.microsoft.com/office/word/2018/wordml" xmlns:w16sdtdh="http://schemas.microsoft.com/office/word/2020/wordml/sdtdatahash" xmlns:w16se="http://schemas.microsoft.com/office/word/2015/wordml/symex" xmlns:wpg="http://schemas.microsoft.com/office/word/2010/wordprocessingGroup" xmlns:wpi="http://schemas.microsoft.com/office/word/2010/wordprocessingInk" xmlns:wne="http://schemas.microsoft.com/office/word/2006/wordml" xmlns:wps="http://schemas.microsoft.com/office/word/2010/wordprocessingShape" mc:Ignorable="w14 w15 w16se w16cid w16 w16cex w16sdtdh wp14">
   <w:endnote w:type="separator" w:id="-1">
     <w:p>
       <w:pPr>
@@ -1579,7 +1748,7 @@
 </file>
 
 <file path=word/footnotes.xml><?xml version="1.0" encoding="utf-8"?>
-<w:footnotes xmlns:wpc="http://schemas.microsoft.com/office/word/2010/wordprocessingCanvas" xmlns:cx="http://schemas.microsoft.com/office/drawing/2014/chartex" xmlns:cx1="http://schemas.microsoft.com/office/drawing/2015/9/8/chartex" xmlns:cx2="http://schemas.microsoft.com/office/drawing/2015/10/21/chartex" xmlns:cx3="http://schemas.microsoft.com/office/drawing/2016/5/9/chartex" xmlns:cx4="http://schemas.microsoft.com/office/drawing/2016/5/10/chartex" xmlns:cx5="http://schemas.microsoft.com/office/drawing/2016/5/11/chartex" xmlns:cx6="http://schemas.microsoft.com/office/drawing/2016/5/12/chartex" xmlns:cx7="http://schemas.microsoft.com/office/drawing/2016/5/13/chartex" xmlns:cx8="http://schemas.microsoft.com/office/drawing/2016/5/14/chartex" xmlns:mc="http://schemas.openxmlformats.org/markup-compatibility/2006" xmlns:aink="http://schemas.microsoft.com/office/drawing/2016/ink" xmlns:am3d="http://schemas.microsoft.com/office/drawing/2017/model3d" xmlns:o="urn:schemas-microsoft-com:office:office" xmlns:r="http://schemas.openxmlformats.org/officeDocument/2006/relationships" xmlns:m="http://schemas.openxmlformats.org/officeDocument/2006/math" xmlns:v="urn:schemas-microsoft-com:vml" xmlns:wp14="http://schemas.microsoft.com/office/word/2010/wordprocessingDrawing" xmlns:wp="http://schemas.openxmlformats.org/drawingml/2006/wordprocessingDrawing" xmlns:w10="urn:schemas-microsoft-com:office:word" xmlns:w="http://schemas.openxmlformats.org/wordprocessingml/2006/main" xmlns:w14="http://schemas.microsoft.com/office/word/2010/wordml" xmlns:w15="http://schemas.microsoft.com/office/word/2012/wordml" xmlns:w16cex="http://schemas.microsoft.com/office/word/2018/wordml/cex" xmlns:w16cid="http://schemas.microsoft.com/office/word/2016/wordml/cid" xmlns:w16="http://schemas.microsoft.com/office/word/2018/wordml" xmlns:w16sdtdh="http://schemas.microsoft.com/office/word/2020/wordml/sdtdatahash" xmlns:w16se="http://schemas.microsoft.com/office/word/2015/wordml/symex" xmlns:wpg="http://schemas.microsoft.com/office/word/2010/wordprocessingGroup" xmlns:wpi="http://schemas.microsoft.com/office/word/2010/wordprocessingInk" xmlns:wne="http://schemas.microsoft.com/office/word/2006/wordml" xmlns:wps="http://schemas.microsoft.com/office/word/2010/wordprocessingShape" mc:Ignorable="w14 w15 w16se w16cid w16 w16cex w16sdtdh wp14">
+<w:footnotes xmlns:wpc="http://schemas.microsoft.com/office/word/2010/wordprocessingCanvas" xmlns:cx="http://schemas.microsoft.com/office/drawing/2014/chartex" xmlns:cx1="http://schemas.microsoft.com/office/drawing/2015/9/8/chartex" xmlns:cx2="http://schemas.microsoft.com/office/drawing/2015/10/21/chartex" xmlns:cx3="http://schemas.microsoft.com/office/drawing/2016/5/9/chartex" xmlns:cx4="http://schemas.microsoft.com/office/drawing/2016/5/10/chartex" xmlns:cx5="http://schemas.microsoft.com/office/drawing/2016/5/11/chartex" xmlns:cx6="http://schemas.microsoft.com/office/drawing/2016/5/12/chartex" xmlns:cx7="http://schemas.microsoft.com/office/drawing/2016/5/13/chartex" xmlns:cx8="http://schemas.microsoft.com/office/drawing/2016/5/14/chartex" xmlns:mc="http://schemas.openxmlformats.org/markup-compatibility/2006" xmlns:aink="http://schemas.microsoft.com/office/drawing/2016/ink" xmlns:am3d="http://schemas.microsoft.com/office/drawing/2017/model3d" xmlns:o="urn:schemas-microsoft-com:office:office" xmlns:oel="http://schemas.microsoft.com/office/2019/extlst" xmlns:r="http://schemas.openxmlformats.org/officeDocument/2006/relationships" xmlns:m="http://schemas.openxmlformats.org/officeDocument/2006/math" xmlns:v="urn:schemas-microsoft-com:vml" xmlns:wp14="http://schemas.microsoft.com/office/word/2010/wordprocessingDrawing" xmlns:wp="http://schemas.openxmlformats.org/drawingml/2006/wordprocessingDrawing" xmlns:w10="urn:schemas-microsoft-com:office:word" xmlns:w="http://schemas.openxmlformats.org/wordprocessingml/2006/main" xmlns:w14="http://schemas.microsoft.com/office/word/2010/wordml" xmlns:w15="http://schemas.microsoft.com/office/word/2012/wordml" xmlns:w16cex="http://schemas.microsoft.com/office/word/2018/wordml/cex" xmlns:w16cid="http://schemas.microsoft.com/office/word/2016/wordml/cid" xmlns:w16="http://schemas.microsoft.com/office/word/2018/wordml" xmlns:w16sdtdh="http://schemas.microsoft.com/office/word/2020/wordml/sdtdatahash" xmlns:w16se="http://schemas.microsoft.com/office/word/2015/wordml/symex" xmlns:wpg="http://schemas.microsoft.com/office/word/2010/wordprocessingGroup" xmlns:wpi="http://schemas.microsoft.com/office/word/2010/wordprocessingInk" xmlns:wne="http://schemas.microsoft.com/office/word/2006/wordml" xmlns:wps="http://schemas.microsoft.com/office/word/2010/wordprocessingShape" mc:Ignorable="w14 w15 w16se w16cid w16 w16cex w16sdtdh wp14">
   <w:footnote w:type="separator" w:id="-1">
     <w:p>
       <w:pPr>
@@ -1604,7 +1773,7 @@
 </file>
 
 <file path=word/numbering.xml><?xml version="1.0" encoding="utf-8"?>
-<w:numbering xmlns:wpc="http://schemas.microsoft.com/office/word/2010/wordprocessingCanvas" xmlns:cx="http://schemas.microsoft.com/office/drawing/2014/chartex" xmlns:cx1="http://schemas.microsoft.com/office/drawing/2015/9/8/chartex" xmlns:cx2="http://schemas.microsoft.com/office/drawing/2015/10/21/chartex" xmlns:cx3="http://schemas.microsoft.com/office/drawing/2016/5/9/chartex" xmlns:cx4="http://schemas.microsoft.com/office/drawing/2016/5/10/chartex" xmlns:cx5="http://schemas.microsoft.com/office/drawing/2016/5/11/chartex" xmlns:cx6="http://schemas.microsoft.com/office/drawing/2016/5/12/chartex" xmlns:cx7="http://schemas.microsoft.com/office/drawing/2016/5/13/chartex" xmlns:cx8="http://schemas.microsoft.com/office/drawing/2016/5/14/chartex" xmlns:mc="http://schemas.openxmlformats.org/markup-compatibility/2006" xmlns:aink="http://schemas.microsoft.com/office/drawing/2016/ink" xmlns:am3d="http://schemas.microsoft.com/office/drawing/2017/model3d" xmlns:o="urn:schemas-microsoft-com:office:office" xmlns:r="http://schemas.openxmlformats.org/officeDocument/2006/relationships" xmlns:m="http://schemas.openxmlformats.org/officeDocument/2006/math" xmlns:v="urn:schemas-microsoft-com:vml" xmlns:wp14="http://schemas.microsoft.com/office/word/2010/wordprocessingDrawing" xmlns:wp="http://schemas.openxmlformats.org/drawingml/2006/wordprocessingDrawing" xmlns:w10="urn:schemas-microsoft-com:office:word" xmlns:w="http://schemas.openxmlformats.org/wordprocessingml/2006/main" xmlns:w14="http://schemas.microsoft.com/office/word/2010/wordml" xmlns:w15="http://schemas.microsoft.com/office/word/2012/wordml" xmlns:w16cex="http://schemas.microsoft.com/office/word/2018/wordml/cex" xmlns:w16cid="http://schemas.microsoft.com/office/word/2016/wordml/cid" xmlns:w16="http://schemas.microsoft.com/office/word/2018/wordml" xmlns:w16sdtdh="http://schemas.microsoft.com/office/word/2020/wordml/sdtdatahash" xmlns:w16se="http://schemas.microsoft.com/office/word/2015/wordml/symex" xmlns:wpg="http://schemas.microsoft.com/office/word/2010/wordprocessingGroup" xmlns:wpi="http://schemas.microsoft.com/office/word/2010/wordprocessingInk" xmlns:wne="http://schemas.microsoft.com/office/word/2006/wordml" xmlns:wps="http://schemas.microsoft.com/office/word/2010/wordprocessingShape" mc:Ignorable="w14 w15 w16se w16cid w16 w16cex w16sdtdh wp14">
+<w:numbering xmlns:wpc="http://schemas.microsoft.com/office/word/2010/wordprocessingCanvas" xmlns:cx="http://schemas.microsoft.com/office/drawing/2014/chartex" xmlns:cx1="http://schemas.microsoft.com/office/drawing/2015/9/8/chartex" xmlns:cx2="http://schemas.microsoft.com/office/drawing/2015/10/21/chartex" xmlns:cx3="http://schemas.microsoft.com/office/drawing/2016/5/9/chartex" xmlns:cx4="http://schemas.microsoft.com/office/drawing/2016/5/10/chartex" xmlns:cx5="http://schemas.microsoft.com/office/drawing/2016/5/11/chartex" xmlns:cx6="http://schemas.microsoft.com/office/drawing/2016/5/12/chartex" xmlns:cx7="http://schemas.microsoft.com/office/drawing/2016/5/13/chartex" xmlns:cx8="http://schemas.microsoft.com/office/drawing/2016/5/14/chartex" xmlns:mc="http://schemas.openxmlformats.org/markup-compatibility/2006" xmlns:aink="http://schemas.microsoft.com/office/drawing/2016/ink" xmlns:am3d="http://schemas.microsoft.com/office/drawing/2017/model3d" xmlns:o="urn:schemas-microsoft-com:office:office" xmlns:oel="http://schemas.microsoft.com/office/2019/extlst" xmlns:r="http://schemas.openxmlformats.org/officeDocument/2006/relationships" xmlns:m="http://schemas.openxmlformats.org/officeDocument/2006/math" xmlns:v="urn:schemas-microsoft-com:vml" xmlns:wp14="http://schemas.microsoft.com/office/word/2010/wordprocessingDrawing" xmlns:wp="http://schemas.openxmlformats.org/drawingml/2006/wordprocessingDrawing" xmlns:w10="urn:schemas-microsoft-com:office:word" xmlns:w="http://schemas.openxmlformats.org/wordprocessingml/2006/main" xmlns:w14="http://schemas.microsoft.com/office/word/2010/wordml" xmlns:w15="http://schemas.microsoft.com/office/word/2012/wordml" xmlns:w16cex="http://schemas.microsoft.com/office/word/2018/wordml/cex" xmlns:w16cid="http://schemas.microsoft.com/office/word/2016/wordml/cid" xmlns:w16="http://schemas.microsoft.com/office/word/2018/wordml" xmlns:w16sdtdh="http://schemas.microsoft.com/office/word/2020/wordml/sdtdatahash" xmlns:w16se="http://schemas.microsoft.com/office/word/2015/wordml/symex" xmlns:wpg="http://schemas.microsoft.com/office/word/2010/wordprocessingGroup" xmlns:wpi="http://schemas.microsoft.com/office/word/2010/wordprocessingInk" xmlns:wne="http://schemas.microsoft.com/office/word/2006/wordml" xmlns:wps="http://schemas.microsoft.com/office/word/2010/wordprocessingShape" mc:Ignorable="w14 w15 w16se w16cid w16 w16cex w16sdtdh wp14">
   <w:abstractNum w:abstractNumId="0" w15:restartNumberingAfterBreak="0">
     <w:nsid w:val="071C5BB4"/>
     <w:multiLevelType w:val="hybridMultilevel"/>
@@ -3046,6 +3215,7 @@
   <w:style w:type="character" w:default="1" w:styleId="DefaultParagraphFont">
     <w:name w:val="Default Paragraph Font"/>
     <w:uiPriority w:val="1"/>
+    <w:semiHidden/>
     <w:unhideWhenUsed/>
   </w:style>
   <w:style w:type="table" w:default="1" w:styleId="TableNormal">

</xml_diff>

<commit_message>
Updated email on resume
</commit_message>
<xml_diff>
--- a/static/chrisPittmanResume.docx
+++ b/static/chrisPittmanResume.docx
@@ -77,13 +77,7 @@
         <w:rPr>
           <w:sz w:val="22"/>
         </w:rPr>
-        <w:t>ctp8441</w:t>
-      </w:r>
-      <w:r>
-        <w:rPr>
-          <w:sz w:val="22"/>
-        </w:rPr>
-        <w:t>@rit.edu</w:t>
+        <w:t>cpittman343@gmail.com</w:t>
       </w:r>
       <w:r>
         <w:rPr>
@@ -303,7 +297,21 @@
         <w:rPr>
           <w:sz w:val="22"/>
         </w:rPr>
-        <w:t>: React, NextJS, Svelte, SvelteKit, TailwindCSS, Firebase, NodeJS</w:t>
+        <w:t xml:space="preserve">: React, NextJS, Svelte, SvelteKit, </w:t>
+      </w:r>
+      <w:proofErr w:type="spellStart"/>
+      <w:r>
+        <w:rPr>
+          <w:sz w:val="22"/>
+        </w:rPr>
+        <w:t>TailwindCSS</w:t>
+      </w:r>
+      <w:proofErr w:type="spellEnd"/>
+      <w:r>
+        <w:rPr>
+          <w:sz w:val="22"/>
+        </w:rPr>
+        <w:t>, Firebase, NodeJS</w:t>
       </w:r>
     </w:p>
     <w:p>
@@ -499,7 +507,15 @@
         <w:ind w:left="-15" w:firstLine="0"/>
       </w:pPr>
       <w:r>
-        <w:t xml:space="preserve">Bachelor of Science, Web and Mobile Computing                                                                  </w:t>
+        <w:t xml:space="preserve">Bachelor of Science, </w:t>
+      </w:r>
+      <w:proofErr w:type="gramStart"/>
+      <w:r>
+        <w:t>Web</w:t>
+      </w:r>
+      <w:proofErr w:type="gramEnd"/>
+      <w:r>
+        <w:t xml:space="preserve"> and Mobile Computing                                                                  </w:t>
       </w:r>
       <w:r>
         <w:tab/>
@@ -627,6 +643,7 @@
           <w:u w:val="none"/>
         </w:rPr>
       </w:pPr>
+      <w:proofErr w:type="spellStart"/>
       <w:r>
         <w:rPr>
           <w:bCs/>
@@ -634,6 +651,7 @@
         </w:rPr>
         <w:t>RankEm</w:t>
       </w:r>
+      <w:proofErr w:type="spellEnd"/>
       <w:r>
         <w:rPr>
           <w:u w:val="none"/>
@@ -864,6 +882,7 @@
           <w:sz w:val="22"/>
         </w:rPr>
       </w:pPr>
+      <w:proofErr w:type="spellStart"/>
       <w:r>
         <w:rPr>
           <w:b/>
@@ -872,6 +891,7 @@
         </w:rPr>
         <w:t>pxls</w:t>
       </w:r>
+      <w:proofErr w:type="spellEnd"/>
       <w:r>
         <w:rPr>
           <w:sz w:val="22"/>
@@ -1283,6 +1303,7 @@
           <w:sz w:val="22"/>
         </w:rPr>
       </w:pPr>
+      <w:proofErr w:type="spellStart"/>
       <w:r>
         <w:rPr>
           <w:b/>
@@ -1291,6 +1312,7 @@
         </w:rPr>
         <w:t>Lyrik</w:t>
       </w:r>
+      <w:proofErr w:type="spellEnd"/>
       <w:r>
         <w:rPr>
           <w:sz w:val="22"/>
@@ -1446,7 +1468,21 @@
         <w:rPr>
           <w:sz w:val="22"/>
         </w:rPr>
-        <w:t>Used the Musixmatch API to select highly rated songs and their lyrics</w:t>
+        <w:t xml:space="preserve">Used the </w:t>
+      </w:r>
+      <w:proofErr w:type="spellStart"/>
+      <w:r>
+        <w:rPr>
+          <w:sz w:val="22"/>
+        </w:rPr>
+        <w:t>Musixmatch</w:t>
+      </w:r>
+      <w:proofErr w:type="spellEnd"/>
+      <w:r>
+        <w:rPr>
+          <w:sz w:val="22"/>
+        </w:rPr>
+        <w:t xml:space="preserve"> API to select highly rated songs and their lyrics</w:t>
       </w:r>
     </w:p>
     <w:p>

</xml_diff>